<commit_message>
temporary complete full assignment
</commit_message>
<xml_diff>
--- a/Semaster 1/Introduction to Software Engineering/Assignment/Exercises of Chapter 1 of Software Engineering Book.docx
+++ b/Semaster 1/Introduction to Software Engineering/Assignment/Exercises of Chapter 1 of Software Engineering Book.docx
@@ -190,306 +190,1314 @@
         <w:ind w:left="720" w:hanging="720"/>
         <w:jc w:val="both"/>
       </w:pPr>
+    </w:p>
+    <w:p>
+      <w:pPr>
+        <w:rPr>
+          <w:rFonts w:ascii="Times New Roman" w:hAnsi="Times New Roman" w:cs="Times New Roman"/>
+          <w:sz w:val="28"/>
+          <w:szCs w:val="28"/>
+        </w:rPr>
+      </w:pPr>
+      <w:r>
+        <w:rPr>
+          <w:rFonts w:ascii="Times New Roman" w:hAnsi="Times New Roman" w:cs="Times New Roman"/>
+          <w:b/>
+          <w:sz w:val="28"/>
+          <w:szCs w:val="28"/>
+        </w:rPr>
+        <w:t>Q</w:t>
+      </w:r>
+      <w:proofErr w:type="gramStart"/>
+      <w:r>
+        <w:rPr>
+          <w:rFonts w:ascii="Times New Roman" w:hAnsi="Times New Roman" w:cs="Times New Roman"/>
+          <w:b/>
+          <w:sz w:val="28"/>
+          <w:szCs w:val="28"/>
+        </w:rPr>
+        <w:t>3 :</w:t>
+      </w:r>
+      <w:proofErr w:type="gramEnd"/>
+      <w:r>
+        <w:rPr>
+          <w:rFonts w:ascii="Times New Roman" w:hAnsi="Times New Roman" w:cs="Times New Roman"/>
+          <w:sz w:val="28"/>
+          <w:szCs w:val="28"/>
+        </w:rPr>
+        <w:t xml:space="preserve"> Briefly discuss why it is usually cheaper in the long run to use software engineering methods and techniques for software systems.</w:t>
+      </w:r>
+    </w:p>
+    <w:p>
+      <w:pPr>
+        <w:rPr>
+          <w:rFonts w:ascii="Times New Roman" w:hAnsi="Times New Roman" w:cs="Times New Roman"/>
+        </w:rPr>
+      </w:pPr>
+    </w:p>
+    <w:p>
+      <w:pPr>
+        <w:rPr>
+          <w:rFonts w:ascii="Times New Roman" w:hAnsi="Times New Roman" w:cs="Times New Roman"/>
+        </w:rPr>
+      </w:pPr>
+      <w:r>
+        <w:rPr>
+          <w:rFonts w:ascii="Times New Roman" w:hAnsi="Times New Roman" w:cs="Times New Roman"/>
+          <w:b/>
+        </w:rPr>
+        <w:t>ANS-</w:t>
+      </w:r>
+      <w:proofErr w:type="gramStart"/>
+      <w:r>
+        <w:rPr>
+          <w:rFonts w:ascii="Times New Roman" w:hAnsi="Times New Roman" w:cs="Times New Roman"/>
+          <w:b/>
+        </w:rPr>
+        <w:t>3 :</w:t>
+      </w:r>
+      <w:proofErr w:type="gramEnd"/>
+      <w:r>
+        <w:rPr>
+          <w:rFonts w:ascii="Times New Roman" w:hAnsi="Times New Roman" w:cs="Times New Roman"/>
+        </w:rPr>
+        <w:t xml:space="preserve"> The longevity of software largely depends on the use of software engineering methods. Typically, most software projects usually follow four (4) patterns;</w:t>
+      </w:r>
+    </w:p>
+    <w:p>
+      <w:pPr>
+        <w:rPr>
+          <w:rFonts w:ascii="Times New Roman" w:hAnsi="Times New Roman" w:cs="Times New Roman"/>
+        </w:rPr>
+      </w:pPr>
+    </w:p>
+    <w:p>
+      <w:pPr>
+        <w:rPr>
+          <w:rFonts w:ascii="Times New Roman" w:hAnsi="Times New Roman" w:cs="Times New Roman"/>
+        </w:rPr>
+      </w:pPr>
+      <w:r>
+        <w:rPr>
+          <w:rFonts w:ascii="Times New Roman" w:hAnsi="Times New Roman" w:cs="Times New Roman"/>
+        </w:rPr>
+        <w:t>1. Software Specification: This entails the definition of the software requirements as well as the identified constraints.</w:t>
+      </w:r>
+    </w:p>
+    <w:p>
+      <w:pPr>
+        <w:rPr>
+          <w:rFonts w:ascii="Times New Roman" w:hAnsi="Times New Roman" w:cs="Times New Roman"/>
+        </w:rPr>
+      </w:pPr>
+    </w:p>
+    <w:p>
+      <w:pPr>
+        <w:rPr>
+          <w:rFonts w:ascii="Times New Roman" w:hAnsi="Times New Roman" w:cs="Times New Roman"/>
+        </w:rPr>
+      </w:pPr>
+      <w:r>
+        <w:rPr>
+          <w:rFonts w:ascii="Times New Roman" w:hAnsi="Times New Roman" w:cs="Times New Roman"/>
+        </w:rPr>
+        <w:t>2. Software Development: This is the stage where the software product is developed based on the identified specification.</w:t>
+      </w:r>
+    </w:p>
+    <w:p>
+      <w:pPr>
+        <w:rPr>
+          <w:rFonts w:ascii="Times New Roman" w:hAnsi="Times New Roman" w:cs="Times New Roman"/>
+        </w:rPr>
+      </w:pPr>
+    </w:p>
+    <w:p>
+      <w:pPr>
+        <w:rPr>
+          <w:rFonts w:ascii="Times New Roman" w:hAnsi="Times New Roman" w:cs="Times New Roman"/>
+        </w:rPr>
+      </w:pPr>
+      <w:r>
+        <w:rPr>
+          <w:rFonts w:ascii="Times New Roman" w:hAnsi="Times New Roman" w:cs="Times New Roman"/>
+        </w:rPr>
+        <w:t>3. Software Validation: The software validation stage is where the developed software is checked against the initial requirements. The goal of this is to ensure that the software meets the needs of the end user.</w:t>
+      </w:r>
+    </w:p>
+    <w:p>
+      <w:pPr>
+        <w:rPr>
+          <w:rFonts w:ascii="Times New Roman" w:hAnsi="Times New Roman" w:cs="Times New Roman"/>
+        </w:rPr>
+      </w:pPr>
+    </w:p>
+    <w:p>
+      <w:pPr>
+        <w:rPr>
+          <w:rFonts w:ascii="Times New Roman" w:hAnsi="Times New Roman" w:cs="Times New Roman"/>
+        </w:rPr>
+      </w:pPr>
+      <w:r>
+        <w:rPr>
+          <w:rFonts w:ascii="Times New Roman" w:hAnsi="Times New Roman" w:cs="Times New Roman"/>
+        </w:rPr>
+        <w:t>4. Software Evolution: Software evolution is the concept that a given software must be developed in a manner that is flexible and easy to modify to reflect changing business rules, or market requirements.</w:t>
+      </w:r>
+    </w:p>
+    <w:p>
+      <w:pPr>
+        <w:rPr>
+          <w:rFonts w:ascii="Times New Roman" w:hAnsi="Times New Roman" w:cs="Times New Roman"/>
+        </w:rPr>
+      </w:pPr>
+    </w:p>
+    <w:p>
+      <w:pPr>
+        <w:rPr>
+          <w:rFonts w:ascii="Times New Roman" w:hAnsi="Times New Roman" w:cs="Times New Roman"/>
+        </w:rPr>
+      </w:pPr>
+      <w:r>
+        <w:rPr>
+          <w:rFonts w:ascii="Times New Roman" w:hAnsi="Times New Roman" w:cs="Times New Roman"/>
+        </w:rPr>
+        <w:t xml:space="preserve">Having highlighted the software engineering methods above, it is easy to see why it is cheaper to use software engineering methods and techniques when developing software systems. A good software must follow a software engineering method or technique. </w:t>
+      </w:r>
+    </w:p>
+    <w:p>
+      <w:pPr>
+        <w:rPr>
+          <w:rFonts w:ascii="Times New Roman" w:hAnsi="Times New Roman" w:cs="Times New Roman"/>
+        </w:rPr>
+      </w:pPr>
+    </w:p>
+    <w:p>
+      <w:pPr>
+        <w:rPr>
+          <w:rFonts w:ascii="Times New Roman" w:hAnsi="Times New Roman" w:cs="Times New Roman"/>
+          <w:sz w:val="28"/>
+          <w:szCs w:val="28"/>
+        </w:rPr>
+      </w:pPr>
+      <w:r>
+        <w:rPr>
+          <w:rFonts w:ascii="Times New Roman" w:hAnsi="Times New Roman" w:cs="Times New Roman"/>
+          <w:b/>
+          <w:sz w:val="28"/>
+          <w:szCs w:val="28"/>
+        </w:rPr>
+        <w:t>Q</w:t>
+      </w:r>
+      <w:proofErr w:type="gramStart"/>
+      <w:r>
+        <w:rPr>
+          <w:rFonts w:ascii="Times New Roman" w:hAnsi="Times New Roman" w:cs="Times New Roman"/>
+          <w:b/>
+          <w:sz w:val="28"/>
+          <w:szCs w:val="28"/>
+        </w:rPr>
+        <w:t>4 :</w:t>
+      </w:r>
+      <w:proofErr w:type="gramEnd"/>
+      <w:r>
+        <w:rPr>
+          <w:rFonts w:ascii="Times New Roman" w:hAnsi="Times New Roman" w:cs="Times New Roman"/>
+          <w:sz w:val="28"/>
+          <w:szCs w:val="28"/>
+        </w:rPr>
+        <w:t xml:space="preserve"> Software engineering is not only concerned with issues like system heterogeneity, business and social change, trust, and security, but also with ethical issues affecting the domain. Give some examples of ethical issues that have an impact on the software engineering domain</w:t>
+      </w:r>
+    </w:p>
+    <w:p>
+      <w:pPr>
+        <w:rPr>
+          <w:rFonts w:ascii="Times New Roman" w:hAnsi="Times New Roman" w:cs="Times New Roman"/>
+        </w:rPr>
+      </w:pPr>
+    </w:p>
+    <w:p>
+      <w:pPr>
+        <w:rPr>
+          <w:rFonts w:ascii="Times New Roman" w:hAnsi="Times New Roman" w:cs="Times New Roman"/>
+        </w:rPr>
+      </w:pPr>
+      <w:r>
+        <w:rPr>
+          <w:rFonts w:ascii="Times New Roman" w:hAnsi="Times New Roman" w:cs="Times New Roman"/>
+          <w:b/>
+        </w:rPr>
+        <w:t>ANS-</w:t>
+      </w:r>
+      <w:proofErr w:type="gramStart"/>
+      <w:r>
+        <w:rPr>
+          <w:rFonts w:ascii="Times New Roman" w:hAnsi="Times New Roman" w:cs="Times New Roman"/>
+          <w:b/>
+        </w:rPr>
+        <w:t>4 :</w:t>
+      </w:r>
+      <w:proofErr w:type="gramEnd"/>
+      <w:r>
+        <w:rPr>
+          <w:rFonts w:ascii="Times New Roman" w:hAnsi="Times New Roman" w:cs="Times New Roman"/>
+        </w:rPr>
+        <w:t xml:space="preserve"> The examples of the ethical issued that have an impact on the domain is as follows:</w:t>
+      </w:r>
+    </w:p>
+    <w:p>
+      <w:pPr>
+        <w:pStyle w:val="ListParagraph"/>
+        <w:numPr>
+          <w:ilvl w:val="0"/>
+          <w:numId w:val="3"/>
+        </w:numPr>
+        <w:spacing w:line="256" w:lineRule="auto"/>
+        <w:rPr>
+          <w:rFonts w:ascii="Times New Roman" w:hAnsi="Times New Roman" w:cs="Times New Roman"/>
+        </w:rPr>
+      </w:pPr>
+      <w:r>
+        <w:rPr>
+          <w:rFonts w:ascii="Times New Roman" w:hAnsi="Times New Roman" w:cs="Times New Roman"/>
+        </w:rPr>
+        <w:t>Need more developers as rapid changes occurs</w:t>
+      </w:r>
+    </w:p>
+    <w:p>
+      <w:pPr>
+        <w:pStyle w:val="ListParagraph"/>
+        <w:numPr>
+          <w:ilvl w:val="0"/>
+          <w:numId w:val="3"/>
+        </w:numPr>
+        <w:spacing w:line="256" w:lineRule="auto"/>
+        <w:rPr>
+          <w:rFonts w:ascii="Times New Roman" w:hAnsi="Times New Roman" w:cs="Times New Roman"/>
+        </w:rPr>
+      </w:pPr>
+      <w:r>
+        <w:rPr>
+          <w:rFonts w:ascii="Times New Roman" w:hAnsi="Times New Roman" w:cs="Times New Roman"/>
+        </w:rPr>
+        <w:t>Lack of resources</w:t>
+      </w:r>
+    </w:p>
+    <w:p>
+      <w:pPr>
+        <w:pStyle w:val="ListParagraph"/>
+        <w:numPr>
+          <w:ilvl w:val="0"/>
+          <w:numId w:val="3"/>
+        </w:numPr>
+        <w:spacing w:line="256" w:lineRule="auto"/>
+        <w:rPr>
+          <w:rFonts w:ascii="Times New Roman" w:hAnsi="Times New Roman" w:cs="Times New Roman"/>
+        </w:rPr>
+      </w:pPr>
+      <w:r>
+        <w:rPr>
+          <w:rFonts w:ascii="Times New Roman" w:hAnsi="Times New Roman" w:cs="Times New Roman"/>
+        </w:rPr>
+        <w:t>High cost</w:t>
+      </w:r>
+    </w:p>
+    <w:p>
+      <w:pPr>
+        <w:pStyle w:val="ListParagraph"/>
+        <w:numPr>
+          <w:ilvl w:val="0"/>
+          <w:numId w:val="3"/>
+        </w:numPr>
+        <w:spacing w:line="256" w:lineRule="auto"/>
+        <w:rPr>
+          <w:rFonts w:ascii="Times New Roman" w:hAnsi="Times New Roman" w:cs="Times New Roman"/>
+        </w:rPr>
+      </w:pPr>
+      <w:r>
+        <w:rPr>
+          <w:rFonts w:ascii="Times New Roman" w:hAnsi="Times New Roman" w:cs="Times New Roman"/>
+        </w:rPr>
+        <w:t>Need more and more scaling to the software</w:t>
+      </w:r>
+    </w:p>
+    <w:p>
+      <w:pPr>
+        <w:pStyle w:val="ListParagraph"/>
+        <w:numPr>
+          <w:ilvl w:val="0"/>
+          <w:numId w:val="3"/>
+        </w:numPr>
+        <w:spacing w:line="256" w:lineRule="auto"/>
+        <w:rPr>
+          <w:rFonts w:ascii="Times New Roman" w:hAnsi="Times New Roman" w:cs="Times New Roman"/>
+        </w:rPr>
+      </w:pPr>
+      <w:r>
+        <w:rPr>
+          <w:rFonts w:ascii="Times New Roman" w:hAnsi="Times New Roman" w:cs="Times New Roman"/>
+        </w:rPr>
+        <w:t>Cyber security</w:t>
+      </w:r>
+    </w:p>
+    <w:p>
+      <w:pPr>
+        <w:pStyle w:val="ListParagraph"/>
+        <w:numPr>
+          <w:ilvl w:val="0"/>
+          <w:numId w:val="3"/>
+        </w:numPr>
+        <w:spacing w:line="256" w:lineRule="auto"/>
+        <w:rPr>
+          <w:rFonts w:ascii="Times New Roman" w:hAnsi="Times New Roman" w:cs="Times New Roman"/>
+        </w:rPr>
+      </w:pPr>
+      <w:r>
+        <w:rPr>
+          <w:rFonts w:ascii="Times New Roman" w:hAnsi="Times New Roman" w:cs="Times New Roman"/>
+        </w:rPr>
+        <w:t>Data privacy</w:t>
+      </w:r>
+    </w:p>
+    <w:p>
+      <w:pPr>
+        <w:pStyle w:val="ListParagraph"/>
+        <w:numPr>
+          <w:ilvl w:val="0"/>
+          <w:numId w:val="3"/>
+        </w:numPr>
+        <w:spacing w:line="256" w:lineRule="auto"/>
+        <w:rPr>
+          <w:rFonts w:ascii="Times New Roman" w:hAnsi="Times New Roman" w:cs="Times New Roman"/>
+          <w:sz w:val="28"/>
+          <w:szCs w:val="28"/>
+        </w:rPr>
+      </w:pPr>
+      <w:r>
+        <w:rPr>
+          <w:rFonts w:ascii="Times New Roman" w:hAnsi="Times New Roman" w:cs="Times New Roman"/>
+        </w:rPr>
+        <w:t>Customer experience</w:t>
+      </w:r>
+    </w:p>
+    <w:p>
+      <w:pPr>
+        <w:rPr>
+          <w:rFonts w:ascii="Times New Roman" w:hAnsi="Times New Roman" w:cs="Times New Roman"/>
+          <w:sz w:val="28"/>
+          <w:szCs w:val="28"/>
+        </w:rPr>
+      </w:pPr>
+      <w:r>
+        <w:rPr>
+          <w:rFonts w:ascii="Times New Roman" w:hAnsi="Times New Roman" w:cs="Times New Roman"/>
+          <w:b/>
+          <w:sz w:val="28"/>
+          <w:szCs w:val="28"/>
+        </w:rPr>
+        <w:t>Q</w:t>
+      </w:r>
+      <w:proofErr w:type="gramStart"/>
+      <w:r>
+        <w:rPr>
+          <w:rFonts w:ascii="Times New Roman" w:hAnsi="Times New Roman" w:cs="Times New Roman"/>
+          <w:b/>
+          <w:sz w:val="28"/>
+          <w:szCs w:val="28"/>
+        </w:rPr>
+        <w:t>5 :</w:t>
+      </w:r>
+      <w:proofErr w:type="gramEnd"/>
+      <w:r>
+        <w:rPr>
+          <w:rFonts w:ascii="Times New Roman" w:hAnsi="Times New Roman" w:cs="Times New Roman"/>
+          <w:sz w:val="28"/>
+          <w:szCs w:val="28"/>
+        </w:rPr>
+        <w:t xml:space="preserve"> Based on your own knowledge of some of the application types discussed in Section 1.1.2, explain, with examples, why different application types require specialized software engineering techniques to support their design and development.</w:t>
+      </w:r>
+    </w:p>
+    <w:p>
+      <w:pPr>
+        <w:rPr>
+          <w:rFonts w:ascii="Times New Roman" w:hAnsi="Times New Roman" w:cs="Times New Roman"/>
+        </w:rPr>
+      </w:pPr>
+    </w:p>
+    <w:p>
+      <w:pPr>
+        <w:rPr>
+          <w:rFonts w:ascii="Times New Roman" w:hAnsi="Times New Roman" w:cs="Times New Roman"/>
+        </w:rPr>
+      </w:pPr>
+      <w:r>
+        <w:rPr>
+          <w:rFonts w:ascii="Times New Roman" w:hAnsi="Times New Roman" w:cs="Times New Roman"/>
+          <w:b/>
+        </w:rPr>
+        <w:lastRenderedPageBreak/>
+        <w:t>ANS-</w:t>
+      </w:r>
+      <w:proofErr w:type="gramStart"/>
+      <w:r>
+        <w:rPr>
+          <w:rFonts w:ascii="Times New Roman" w:hAnsi="Times New Roman" w:cs="Times New Roman"/>
+          <w:b/>
+        </w:rPr>
+        <w:t>5 :</w:t>
+      </w:r>
+      <w:proofErr w:type="gramEnd"/>
+      <w:r>
+        <w:rPr>
+          <w:rFonts w:ascii="Times New Roman" w:hAnsi="Times New Roman" w:cs="Times New Roman"/>
+        </w:rPr>
+        <w:t xml:space="preserve"> Different  application  types  require  the  use  of  different  development  techniques  fora  number  of reasons:</w:t>
+      </w:r>
+    </w:p>
+    <w:p>
+      <w:pPr>
+        <w:rPr>
+          <w:rFonts w:ascii="Times New Roman" w:hAnsi="Times New Roman" w:cs="Times New Roman"/>
+        </w:rPr>
+      </w:pPr>
+      <w:r>
+        <w:rPr>
+          <w:rFonts w:ascii="Times New Roman" w:hAnsi="Times New Roman" w:cs="Times New Roman"/>
+        </w:rPr>
+        <w:t xml:space="preserve">Systems which are very expensive to change need extensive upfront analysis to ensure that the requirements are consistent and extensive validation to ensure that the system meets its specification.  Different systems have different priorities for non-functional requirements.  The techniques used to achieve safety are not required for interactive gaming; the extensive UI design required for games is not needed in safety-critical control systems.  </w:t>
+      </w:r>
+      <w:proofErr w:type="gramStart"/>
+      <w:r>
+        <w:rPr>
+          <w:rFonts w:ascii="Times New Roman" w:hAnsi="Times New Roman" w:cs="Times New Roman"/>
+        </w:rPr>
+        <w:t>Some  software</w:t>
+      </w:r>
+      <w:proofErr w:type="gramEnd"/>
+      <w:r>
+        <w:rPr>
+          <w:rFonts w:ascii="Times New Roman" w:hAnsi="Times New Roman" w:cs="Times New Roman"/>
+        </w:rPr>
+        <w:t xml:space="preserve">  systems  have  a  relatively  short lifetime (many web-based systems), others have a lifetime of tens of years (large command and control  systems). </w:t>
+      </w:r>
+    </w:p>
+    <w:p>
+      <w:pPr>
+        <w:rPr>
+          <w:rFonts w:ascii="Times New Roman" w:hAnsi="Times New Roman" w:cs="Times New Roman"/>
+        </w:rPr>
+      </w:pPr>
+    </w:p>
+    <w:p>
+      <w:pPr>
+        <w:rPr>
+          <w:rFonts w:ascii="Times New Roman" w:hAnsi="Times New Roman" w:cs="Times New Roman"/>
+        </w:rPr>
+      </w:pPr>
+      <w:r>
+        <w:rPr>
+          <w:rFonts w:ascii="Times New Roman" w:hAnsi="Times New Roman" w:cs="Times New Roman"/>
+        </w:rPr>
+        <w:t xml:space="preserve"> The techniques used to develop short-lifetime, rapid delivery systems (e. g.  use of scripting languages, prototyping, </w:t>
+      </w:r>
+      <w:proofErr w:type="gramStart"/>
+      <w:r>
+        <w:rPr>
+          <w:rFonts w:ascii="Times New Roman" w:hAnsi="Times New Roman" w:cs="Times New Roman"/>
+        </w:rPr>
+        <w:t>etc. )</w:t>
+      </w:r>
+      <w:proofErr w:type="gramEnd"/>
+      <w:r>
+        <w:rPr>
+          <w:rFonts w:ascii="Times New Roman" w:hAnsi="Times New Roman" w:cs="Times New Roman"/>
+        </w:rPr>
+        <w:t xml:space="preserve"> are inappropriate for long-lifetime systems which require techniques that allow for long-term support such as design modelling</w:t>
+      </w:r>
+    </w:p>
+    <w:p>
+      <w:pPr>
+        <w:rPr>
+          <w:rFonts w:ascii="Times New Roman" w:hAnsi="Times New Roman" w:cs="Times New Roman"/>
+        </w:rPr>
+      </w:pPr>
+    </w:p>
+    <w:p>
+      <w:pPr>
+        <w:rPr>
+          <w:rFonts w:ascii="Times New Roman" w:hAnsi="Times New Roman" w:cs="Times New Roman"/>
+          <w:sz w:val="28"/>
+          <w:szCs w:val="28"/>
+        </w:rPr>
+      </w:pPr>
+      <w:r>
+        <w:rPr>
+          <w:rFonts w:ascii="Times New Roman" w:hAnsi="Times New Roman" w:cs="Times New Roman"/>
+          <w:b/>
+          <w:sz w:val="28"/>
+          <w:szCs w:val="28"/>
+        </w:rPr>
+        <w:t>Q</w:t>
+      </w:r>
+      <w:proofErr w:type="gramStart"/>
+      <w:r>
+        <w:rPr>
+          <w:rFonts w:ascii="Times New Roman" w:hAnsi="Times New Roman" w:cs="Times New Roman"/>
+          <w:b/>
+          <w:sz w:val="28"/>
+          <w:szCs w:val="28"/>
+        </w:rPr>
+        <w:t>6 :</w:t>
+      </w:r>
+      <w:proofErr w:type="gramEnd"/>
+      <w:r>
+        <w:rPr>
+          <w:rFonts w:ascii="Times New Roman" w:hAnsi="Times New Roman" w:cs="Times New Roman"/>
+          <w:sz w:val="28"/>
+          <w:szCs w:val="28"/>
+        </w:rPr>
+        <w:t xml:space="preserve"> Explain why the fundamental software engineering principles of process, dependability, requirements management, and reuse are relevant to all types of software system.</w:t>
+      </w:r>
+    </w:p>
+    <w:p>
+      <w:pPr>
+        <w:rPr>
+          <w:rFonts w:ascii="Times New Roman" w:hAnsi="Times New Roman" w:cs="Times New Roman"/>
+        </w:rPr>
+      </w:pPr>
+    </w:p>
+    <w:p>
+      <w:pPr>
+        <w:rPr>
+          <w:rFonts w:ascii="Times New Roman" w:hAnsi="Times New Roman" w:cs="Times New Roman"/>
+        </w:rPr>
+      </w:pPr>
+      <w:r>
+        <w:rPr>
+          <w:rFonts w:ascii="Times New Roman" w:hAnsi="Times New Roman" w:cs="Times New Roman"/>
+          <w:b/>
+        </w:rPr>
+        <w:t>ANS-6:</w:t>
+      </w:r>
+      <w:r>
+        <w:rPr>
+          <w:rFonts w:ascii="Times New Roman" w:hAnsi="Times New Roman" w:cs="Times New Roman"/>
+        </w:rPr>
+        <w:t xml:space="preserve"> The points to show the reasons are as given below:</w:t>
+      </w:r>
+    </w:p>
+    <w:p>
+      <w:pPr>
+        <w:rPr>
+          <w:rFonts w:ascii="Times New Roman" w:hAnsi="Times New Roman" w:cs="Times New Roman"/>
+        </w:rPr>
+      </w:pPr>
+    </w:p>
+    <w:p>
+      <w:pPr>
+        <w:rPr>
+          <w:rFonts w:ascii="Times New Roman" w:hAnsi="Times New Roman" w:cs="Times New Roman"/>
+        </w:rPr>
+      </w:pPr>
+      <w:r>
+        <w:rPr>
+          <w:rFonts w:ascii="Times New Roman" w:hAnsi="Times New Roman" w:cs="Times New Roman"/>
+        </w:rPr>
+        <w:t>• The process of requirement gathering is required in both generic and customized software.</w:t>
+      </w:r>
+    </w:p>
+    <w:p>
+      <w:pPr>
+        <w:rPr>
+          <w:rFonts w:ascii="Times New Roman" w:hAnsi="Times New Roman" w:cs="Times New Roman"/>
+        </w:rPr>
+      </w:pPr>
+    </w:p>
+    <w:p>
+      <w:pPr>
+        <w:rPr>
+          <w:rFonts w:ascii="Times New Roman" w:hAnsi="Times New Roman" w:cs="Times New Roman"/>
+        </w:rPr>
+      </w:pPr>
+      <w:r>
+        <w:rPr>
+          <w:rFonts w:ascii="Times New Roman" w:hAnsi="Times New Roman" w:cs="Times New Roman"/>
+        </w:rPr>
+        <w:t>• A document to define the development process is required in all type of software application.</w:t>
+      </w:r>
+    </w:p>
+    <w:p>
+      <w:pPr>
+        <w:rPr>
+          <w:rFonts w:ascii="Times New Roman" w:hAnsi="Times New Roman" w:cs="Times New Roman"/>
+        </w:rPr>
+      </w:pPr>
+    </w:p>
+    <w:p>
+      <w:pPr>
+        <w:rPr>
+          <w:rFonts w:ascii="Times New Roman" w:hAnsi="Times New Roman" w:cs="Times New Roman"/>
+        </w:rPr>
+      </w:pPr>
+      <w:r>
+        <w:rPr>
+          <w:rFonts w:ascii="Times New Roman" w:hAnsi="Times New Roman" w:cs="Times New Roman"/>
+        </w:rPr>
+        <w:t>• Updating is required in each type of software. For doing so, new version of each type of software is released.</w:t>
+      </w:r>
+    </w:p>
+    <w:p>
+      <w:pPr>
+        <w:rPr>
+          <w:rFonts w:ascii="Times New Roman" w:hAnsi="Times New Roman" w:cs="Times New Roman"/>
+        </w:rPr>
+      </w:pPr>
+    </w:p>
+    <w:p>
+      <w:pPr>
+        <w:rPr>
+          <w:rFonts w:ascii="Times New Roman" w:hAnsi="Times New Roman" w:cs="Times New Roman"/>
+        </w:rPr>
+      </w:pPr>
+      <w:r>
+        <w:rPr>
+          <w:rFonts w:ascii="Times New Roman" w:hAnsi="Times New Roman" w:cs="Times New Roman"/>
+        </w:rPr>
+        <w:t>• Maintenance is an important part of software development. It is required in each type of application development.</w:t>
+      </w:r>
+    </w:p>
+    <w:p>
+      <w:pPr>
+        <w:rPr>
+          <w:rFonts w:ascii="Times New Roman" w:hAnsi="Times New Roman" w:cs="Times New Roman"/>
+        </w:rPr>
+      </w:pPr>
+    </w:p>
+    <w:p>
+      <w:pPr>
+        <w:rPr>
+          <w:rFonts w:ascii="Times New Roman" w:hAnsi="Times New Roman" w:cs="Times New Roman"/>
+        </w:rPr>
+      </w:pPr>
+      <w:r>
+        <w:rPr>
+          <w:rFonts w:ascii="Times New Roman" w:hAnsi="Times New Roman" w:cs="Times New Roman"/>
+        </w:rPr>
+        <w:t>• Software has some minimum requirements to execute. So, platform dependability is considered in all software development.</w:t>
+      </w:r>
+    </w:p>
+    <w:p>
+      <w:pPr>
+        <w:rPr>
+          <w:rFonts w:ascii="Times New Roman" w:hAnsi="Times New Roman" w:cs="Times New Roman"/>
+        </w:rPr>
+      </w:pPr>
+    </w:p>
+    <w:p>
+      <w:pPr>
+        <w:rPr>
+          <w:rFonts w:ascii="Times New Roman" w:hAnsi="Times New Roman" w:cs="Times New Roman"/>
+        </w:rPr>
+      </w:pPr>
+    </w:p>
+    <w:p>
+      <w:pPr>
+        <w:rPr>
+          <w:rFonts w:ascii="Times New Roman" w:hAnsi="Times New Roman" w:cs="Times New Roman"/>
+        </w:rPr>
+      </w:pPr>
+    </w:p>
+    <w:p>
+      <w:pPr>
+        <w:rPr>
+          <w:rFonts w:ascii="Times New Roman" w:hAnsi="Times New Roman" w:cs="Times New Roman"/>
+          <w:sz w:val="28"/>
+          <w:szCs w:val="28"/>
+        </w:rPr>
+      </w:pPr>
+      <w:r>
+        <w:rPr>
+          <w:rFonts w:ascii="Times New Roman" w:hAnsi="Times New Roman" w:cs="Times New Roman"/>
+          <w:b/>
+          <w:sz w:val="28"/>
+          <w:szCs w:val="28"/>
+        </w:rPr>
+        <w:lastRenderedPageBreak/>
+        <w:t>Q</w:t>
+      </w:r>
+      <w:proofErr w:type="gramStart"/>
+      <w:r>
+        <w:rPr>
+          <w:rFonts w:ascii="Times New Roman" w:hAnsi="Times New Roman" w:cs="Times New Roman"/>
+          <w:b/>
+          <w:sz w:val="28"/>
+          <w:szCs w:val="28"/>
+        </w:rPr>
+        <w:t>7 :</w:t>
+      </w:r>
+      <w:proofErr w:type="gramEnd"/>
+      <w:r>
+        <w:rPr>
+          <w:rFonts w:ascii="Times New Roman" w:hAnsi="Times New Roman" w:cs="Times New Roman"/>
+          <w:sz w:val="28"/>
+          <w:szCs w:val="28"/>
+        </w:rPr>
+        <w:t xml:space="preserve"> Explain how electronic connectivity between various development teams can support software engineering activities.</w:t>
+      </w:r>
+    </w:p>
+    <w:p>
+      <w:pPr>
+        <w:rPr>
+          <w:rFonts w:ascii="Times New Roman" w:hAnsi="Times New Roman" w:cs="Times New Roman"/>
+        </w:rPr>
+      </w:pPr>
+    </w:p>
+    <w:p>
+      <w:pPr>
+        <w:rPr>
+          <w:rFonts w:ascii="Times New Roman" w:hAnsi="Times New Roman" w:cs="Times New Roman"/>
+        </w:rPr>
+      </w:pPr>
+      <w:r>
+        <w:rPr>
+          <w:rFonts w:ascii="Times New Roman" w:hAnsi="Times New Roman" w:cs="Times New Roman"/>
+          <w:b/>
+        </w:rPr>
+        <w:t>ANS-</w:t>
+      </w:r>
+      <w:proofErr w:type="gramStart"/>
+      <w:r>
+        <w:rPr>
+          <w:rFonts w:ascii="Times New Roman" w:hAnsi="Times New Roman" w:cs="Times New Roman"/>
+          <w:b/>
+        </w:rPr>
+        <w:t>7 :</w:t>
+      </w:r>
+      <w:proofErr w:type="gramEnd"/>
+      <w:r>
+        <w:rPr>
+          <w:rFonts w:ascii="Times New Roman" w:hAnsi="Times New Roman" w:cs="Times New Roman"/>
+        </w:rPr>
+        <w:t xml:space="preserve"> The key enabler of team collaboration is communication. Without an effective communication medium, collaborating with others on a project is almost impossible.</w:t>
+      </w:r>
+    </w:p>
+    <w:p>
+      <w:pPr>
+        <w:rPr>
+          <w:rFonts w:ascii="Times New Roman" w:hAnsi="Times New Roman" w:cs="Times New Roman"/>
+        </w:rPr>
+      </w:pPr>
+      <w:r>
+        <w:rPr>
+          <w:rFonts w:ascii="Times New Roman" w:hAnsi="Times New Roman" w:cs="Times New Roman"/>
+        </w:rPr>
+        <w:t>In software development, it is crucial for team members to keep track of their individual development process. Electronic connectivity makes this process relatively stress-free. Availability of tools like GitHub make it easy for team members to collaborate and contribute code to a single remote repository. Use of electronic connectivity tools not only makes the development process a lot faster, but also improves the quality of the end-product or software.</w:t>
+      </w:r>
+    </w:p>
+    <w:p>
+      <w:pPr>
+        <w:rPr>
+          <w:rFonts w:ascii="Times New Roman" w:hAnsi="Times New Roman" w:cs="Times New Roman"/>
+        </w:rPr>
+      </w:pPr>
+    </w:p>
+    <w:p>
+      <w:pPr>
+        <w:rPr>
+          <w:rFonts w:ascii="Times New Roman" w:hAnsi="Times New Roman" w:cs="Times New Roman"/>
+          <w:sz w:val="28"/>
+          <w:szCs w:val="28"/>
+        </w:rPr>
+      </w:pPr>
+      <w:r>
+        <w:rPr>
+          <w:rFonts w:ascii="Times New Roman" w:hAnsi="Times New Roman" w:cs="Times New Roman"/>
+          <w:b/>
+          <w:sz w:val="28"/>
+          <w:szCs w:val="28"/>
+        </w:rPr>
+        <w:t>Q</w:t>
+      </w:r>
+      <w:proofErr w:type="gramStart"/>
+      <w:r>
+        <w:rPr>
+          <w:rFonts w:ascii="Times New Roman" w:hAnsi="Times New Roman" w:cs="Times New Roman"/>
+          <w:b/>
+          <w:sz w:val="28"/>
+          <w:szCs w:val="28"/>
+        </w:rPr>
+        <w:t>8 :</w:t>
+      </w:r>
+      <w:proofErr w:type="gramEnd"/>
+      <w:r>
+        <w:rPr>
+          <w:rFonts w:ascii="Times New Roman" w:hAnsi="Times New Roman" w:cs="Times New Roman"/>
+          <w:sz w:val="28"/>
+          <w:szCs w:val="28"/>
+        </w:rPr>
+        <w:t xml:space="preserve"> Noncertified individuals are still allowed to practice software engineering. Discuss some of the possible drawbacks of this.</w:t>
+      </w:r>
+    </w:p>
+    <w:p>
+      <w:pPr>
+        <w:rPr>
+          <w:rFonts w:ascii="Times New Roman" w:hAnsi="Times New Roman" w:cs="Times New Roman"/>
+        </w:rPr>
+      </w:pPr>
+    </w:p>
+    <w:p>
+      <w:pPr>
+        <w:rPr>
+          <w:rFonts w:ascii="Times New Roman" w:hAnsi="Times New Roman" w:cs="Times New Roman"/>
+        </w:rPr>
+      </w:pPr>
+      <w:r>
+        <w:rPr>
+          <w:rFonts w:ascii="Times New Roman" w:hAnsi="Times New Roman" w:cs="Times New Roman"/>
+          <w:b/>
+        </w:rPr>
+        <w:t>ANS-</w:t>
+      </w:r>
+      <w:proofErr w:type="gramStart"/>
+      <w:r>
+        <w:rPr>
+          <w:rFonts w:ascii="Times New Roman" w:hAnsi="Times New Roman" w:cs="Times New Roman"/>
+          <w:b/>
+        </w:rPr>
+        <w:t>8 :</w:t>
+      </w:r>
+      <w:proofErr w:type="gramEnd"/>
+      <w:r>
+        <w:rPr>
+          <w:rFonts w:ascii="Times New Roman" w:hAnsi="Times New Roman" w:cs="Times New Roman"/>
+        </w:rPr>
+        <w:t xml:space="preserve"> Some possible drawbacks of this situation are given below:</w:t>
+      </w:r>
+    </w:p>
+    <w:p>
+      <w:pPr>
+        <w:rPr>
+          <w:rFonts w:ascii="Times New Roman" w:hAnsi="Times New Roman" w:cs="Times New Roman"/>
+        </w:rPr>
+      </w:pPr>
+      <w:r>
+        <w:rPr>
+          <w:rFonts w:ascii="Times New Roman" w:hAnsi="Times New Roman" w:cs="Times New Roman"/>
+        </w:rPr>
+        <w:t>Non-certified individuals can misapply software engineering processes, they might make the software ineffective for what its designed for this could lead to a waste of resources.</w:t>
+      </w:r>
+    </w:p>
+    <w:p>
+      <w:pPr>
+        <w:rPr>
+          <w:rFonts w:ascii="Times New Roman" w:hAnsi="Times New Roman" w:cs="Times New Roman"/>
+        </w:rPr>
+      </w:pPr>
+      <w:r>
+        <w:rPr>
+          <w:rFonts w:ascii="Times New Roman" w:hAnsi="Times New Roman" w:cs="Times New Roman"/>
+        </w:rPr>
+        <w:t>Certified individuals may have to work along with non-certified individuals. This could give rise to disagreeing ideas about security and development processes.</w:t>
+      </w:r>
+    </w:p>
+    <w:p>
+      <w:pPr>
+        <w:rPr>
+          <w:rFonts w:ascii="Times New Roman" w:hAnsi="Times New Roman" w:cs="Times New Roman"/>
+        </w:rPr>
+      </w:pPr>
+      <w:r>
+        <w:rPr>
+          <w:rFonts w:ascii="Times New Roman" w:hAnsi="Times New Roman" w:cs="Times New Roman"/>
+        </w:rPr>
+        <w:t>At worst, these non-certified individuals can be absolutely counterproductive, create pointless confusion, or make else simple code awfully complex as the confused programmer, they try to shoehorn in activities where they do not belong.</w:t>
+      </w:r>
+    </w:p>
+    <w:p>
+      <w:pPr>
+        <w:rPr>
+          <w:rFonts w:ascii="Times New Roman" w:hAnsi="Times New Roman" w:cs="Times New Roman"/>
+        </w:rPr>
+      </w:pPr>
+    </w:p>
+    <w:p>
+      <w:pPr>
+        <w:rPr>
+          <w:rFonts w:ascii="Times New Roman" w:hAnsi="Times New Roman" w:cs="Times New Roman"/>
+          <w:sz w:val="28"/>
+          <w:szCs w:val="28"/>
+        </w:rPr>
+      </w:pPr>
+      <w:r>
+        <w:rPr>
+          <w:rFonts w:ascii="Times New Roman" w:hAnsi="Times New Roman" w:cs="Times New Roman"/>
+          <w:b/>
+          <w:sz w:val="28"/>
+          <w:szCs w:val="28"/>
+        </w:rPr>
+        <w:t>Q</w:t>
+      </w:r>
+      <w:proofErr w:type="gramStart"/>
+      <w:r>
+        <w:rPr>
+          <w:rFonts w:ascii="Times New Roman" w:hAnsi="Times New Roman" w:cs="Times New Roman"/>
+          <w:b/>
+          <w:sz w:val="28"/>
+          <w:szCs w:val="28"/>
+        </w:rPr>
+        <w:t>9 :</w:t>
+      </w:r>
+      <w:proofErr w:type="gramEnd"/>
+      <w:r>
+        <w:rPr>
+          <w:rFonts w:ascii="Times New Roman" w:hAnsi="Times New Roman" w:cs="Times New Roman"/>
+          <w:sz w:val="28"/>
+          <w:szCs w:val="28"/>
+        </w:rPr>
+        <w:t xml:space="preserve"> For each of the clauses in the ACM/IEEE Code of Ethics shown in Figure 1.4, propose an appropriate example that illustrates that clause.</w:t>
+      </w:r>
+    </w:p>
+    <w:p>
+      <w:pPr>
+        <w:rPr>
+          <w:rFonts w:ascii="Times New Roman" w:hAnsi="Times New Roman" w:cs="Times New Roman"/>
+        </w:rPr>
+      </w:pPr>
+    </w:p>
+    <w:p>
+      <w:pPr>
+        <w:rPr>
+          <w:rFonts w:ascii="Times New Roman" w:hAnsi="Times New Roman" w:cs="Times New Roman"/>
+        </w:rPr>
+      </w:pPr>
+      <w:r>
+        <w:rPr>
+          <w:rFonts w:ascii="Times New Roman" w:hAnsi="Times New Roman" w:cs="Times New Roman"/>
+          <w:b/>
+        </w:rPr>
+        <w:t>ANS-</w:t>
+      </w:r>
+      <w:proofErr w:type="gramStart"/>
+      <w:r>
+        <w:rPr>
+          <w:rFonts w:ascii="Times New Roman" w:hAnsi="Times New Roman" w:cs="Times New Roman"/>
+          <w:b/>
+        </w:rPr>
+        <w:t>9 :</w:t>
+      </w:r>
+      <w:proofErr w:type="gramEnd"/>
+      <w:r>
+        <w:rPr>
+          <w:rFonts w:ascii="Times New Roman" w:hAnsi="Times New Roman" w:cs="Times New Roman"/>
+        </w:rPr>
+        <w:t xml:space="preserve"> The main thing which actually defines the clause in 1.4 is some advantages and disadvantages of certifications :</w:t>
+      </w:r>
+    </w:p>
+    <w:p>
+      <w:pPr>
+        <w:rPr>
+          <w:rFonts w:ascii="Times New Roman" w:hAnsi="Times New Roman" w:cs="Times New Roman"/>
+          <w:iCs/>
+        </w:rPr>
+      </w:pPr>
+      <w:r>
+        <w:rPr>
+          <w:rFonts w:ascii="Times New Roman" w:hAnsi="Times New Roman" w:cs="Times New Roman"/>
+          <w:iCs/>
+        </w:rPr>
+        <w:t>Public &gt; An example of acting in the public's interest is not to share any private information that the software engineer is privy to while working on a project.</w:t>
+      </w:r>
+    </w:p>
+    <w:p>
+      <w:pPr>
+        <w:rPr>
+          <w:rFonts w:ascii="Times New Roman" w:hAnsi="Times New Roman" w:cs="Times New Roman"/>
+          <w:iCs/>
+        </w:rPr>
+      </w:pPr>
+      <w:r>
+        <w:rPr>
+          <w:rFonts w:ascii="Times New Roman" w:hAnsi="Times New Roman" w:cs="Times New Roman"/>
+          <w:iCs/>
+        </w:rPr>
+        <w:t>Client and Employer &gt; A good software engineer will not let the needs of the client or the wants of the employer harm the public.</w:t>
+      </w:r>
+    </w:p>
+    <w:p>
+      <w:pPr>
+        <w:rPr>
+          <w:rFonts w:ascii="Times New Roman" w:hAnsi="Times New Roman" w:cs="Times New Roman"/>
+          <w:iCs/>
+        </w:rPr>
+      </w:pPr>
+      <w:r>
+        <w:rPr>
+          <w:rFonts w:ascii="Times New Roman" w:hAnsi="Times New Roman" w:cs="Times New Roman"/>
+          <w:iCs/>
+        </w:rPr>
+        <w:t>Product &gt; A good software engineer would not allow software to be released that they know is faulty and will crash.</w:t>
+      </w:r>
+    </w:p>
+    <w:p>
+      <w:pPr>
+        <w:rPr>
+          <w:rFonts w:ascii="Times New Roman" w:hAnsi="Times New Roman" w:cs="Times New Roman"/>
+          <w:iCs/>
+        </w:rPr>
+      </w:pPr>
+      <w:r>
+        <w:rPr>
+          <w:rFonts w:ascii="Times New Roman" w:hAnsi="Times New Roman" w:cs="Times New Roman"/>
+          <w:iCs/>
+        </w:rPr>
+        <w:lastRenderedPageBreak/>
+        <w:t xml:space="preserve">Judgement &gt; An example of using good judgement is, if a software engineer is approached by a client that wants them to build software that causes airplanes to crash, the software engineer knows that they must decline since although that may be in the client's interest, it is not in the </w:t>
+      </w:r>
+      <w:proofErr w:type="gramStart"/>
+      <w:r>
+        <w:rPr>
+          <w:rFonts w:ascii="Times New Roman" w:hAnsi="Times New Roman" w:cs="Times New Roman"/>
+          <w:iCs/>
+        </w:rPr>
+        <w:t>public's</w:t>
+      </w:r>
+      <w:proofErr w:type="gramEnd"/>
+      <w:r>
+        <w:rPr>
+          <w:rFonts w:ascii="Times New Roman" w:hAnsi="Times New Roman" w:cs="Times New Roman"/>
+          <w:iCs/>
+        </w:rPr>
+        <w:t>.</w:t>
+      </w:r>
+    </w:p>
+    <w:p>
+      <w:pPr>
+        <w:rPr>
+          <w:rFonts w:ascii="Times New Roman" w:hAnsi="Times New Roman" w:cs="Times New Roman"/>
+          <w:iCs/>
+        </w:rPr>
+      </w:pPr>
+      <w:r>
+        <w:rPr>
+          <w:rFonts w:ascii="Times New Roman" w:hAnsi="Times New Roman" w:cs="Times New Roman"/>
+          <w:iCs/>
+        </w:rPr>
+        <w:t>Management &gt; For example, Software engineering managers and leaders will not encourage employees to slack off when they are aware there is a deadline coming up.</w:t>
+      </w:r>
+    </w:p>
+    <w:p>
+      <w:pPr>
+        <w:rPr>
+          <w:rFonts w:ascii="Times New Roman" w:hAnsi="Times New Roman" w:cs="Times New Roman"/>
+          <w:iCs/>
+        </w:rPr>
+      </w:pPr>
+      <w:r>
+        <w:rPr>
+          <w:rFonts w:ascii="Times New Roman" w:hAnsi="Times New Roman" w:cs="Times New Roman"/>
+          <w:iCs/>
+        </w:rPr>
+        <w:t>Profession &gt; For example, software engineers will not accept payment for inadequate software that they have admitted will not work as intended. This would reflect badly on other software engineers.</w:t>
+      </w:r>
+    </w:p>
+    <w:p>
+      <w:pPr>
+        <w:rPr>
+          <w:rFonts w:ascii="Times New Roman" w:hAnsi="Times New Roman" w:cs="Times New Roman"/>
+          <w:iCs/>
+        </w:rPr>
+      </w:pPr>
+      <w:r>
+        <w:rPr>
+          <w:rFonts w:ascii="Times New Roman" w:hAnsi="Times New Roman" w:cs="Times New Roman"/>
+          <w:iCs/>
+        </w:rPr>
+        <w:t>Colleagues &gt; An example of following this clause would be a software engineer not stealing their coworkers code without permission.</w:t>
+      </w:r>
+    </w:p>
+    <w:p>
+      <w:pPr>
+        <w:rPr>
+          <w:rFonts w:ascii="Times New Roman" w:hAnsi="Times New Roman" w:cs="Times New Roman"/>
+          <w:iCs/>
+        </w:rPr>
+      </w:pPr>
+      <w:r>
+        <w:rPr>
+          <w:rFonts w:ascii="Times New Roman" w:hAnsi="Times New Roman" w:cs="Times New Roman"/>
+          <w:iCs/>
+        </w:rPr>
+        <w:t>Self &gt; For example, a good software engineer will keep up with changes in technology and encourage others to do the same.</w:t>
+      </w:r>
+    </w:p>
+    <w:p>
+      <w:pPr>
+        <w:rPr>
+          <w:rFonts w:ascii="Times New Roman" w:hAnsi="Times New Roman" w:cs="Times New Roman"/>
+        </w:rPr>
+      </w:pPr>
+    </w:p>
+    <w:p>
+      <w:pPr>
+        <w:rPr>
+          <w:rFonts w:ascii="Times New Roman" w:hAnsi="Times New Roman" w:cs="Times New Roman"/>
+          <w:sz w:val="28"/>
+          <w:szCs w:val="28"/>
+        </w:rPr>
+      </w:pPr>
+      <w:r>
+        <w:rPr>
+          <w:rFonts w:ascii="Times New Roman" w:hAnsi="Times New Roman" w:cs="Times New Roman"/>
+          <w:sz w:val="28"/>
+          <w:szCs w:val="28"/>
+        </w:rPr>
+        <w:t>Q</w:t>
+      </w:r>
+      <w:proofErr w:type="gramStart"/>
+      <w:r>
+        <w:rPr>
+          <w:rFonts w:ascii="Times New Roman" w:hAnsi="Times New Roman" w:cs="Times New Roman"/>
+          <w:sz w:val="28"/>
+          <w:szCs w:val="28"/>
+        </w:rPr>
+        <w:t>10 :</w:t>
+      </w:r>
+      <w:proofErr w:type="gramEnd"/>
+      <w:r>
+        <w:rPr>
+          <w:rFonts w:ascii="Times New Roman" w:hAnsi="Times New Roman" w:cs="Times New Roman"/>
+          <w:sz w:val="28"/>
+          <w:szCs w:val="28"/>
+        </w:rPr>
+        <w:t xml:space="preserve">  The “Drone Revolution” is currently being debated and discussed all over the world. Drones </w:t>
+      </w:r>
+    </w:p>
+    <w:p>
+      <w:pPr>
+        <w:rPr>
+          <w:rFonts w:ascii="Times New Roman" w:hAnsi="Times New Roman" w:cs="Times New Roman"/>
+        </w:rPr>
+      </w:pPr>
+      <w:r>
+        <w:rPr>
+          <w:rFonts w:ascii="Times New Roman" w:hAnsi="Times New Roman" w:cs="Times New Roman"/>
+        </w:rPr>
+        <w:t xml:space="preserve">are unmanned flying machines that are built and equipped with various kinds of software </w:t>
+      </w:r>
+    </w:p>
+    <w:p>
+      <w:pPr>
+        <w:rPr>
+          <w:rFonts w:ascii="Times New Roman" w:hAnsi="Times New Roman" w:cs="Times New Roman"/>
+        </w:rPr>
+      </w:pPr>
+      <w:r>
+        <w:rPr>
+          <w:rFonts w:ascii="Times New Roman" w:hAnsi="Times New Roman" w:cs="Times New Roman"/>
+        </w:rPr>
+        <w:t xml:space="preserve">systems that allow them to see, hear, and act. Discuss some of the societal challenges of </w:t>
+      </w:r>
+    </w:p>
+    <w:p>
+      <w:pPr>
+        <w:rPr>
+          <w:rFonts w:ascii="Times New Roman" w:hAnsi="Times New Roman" w:cs="Times New Roman"/>
+        </w:rPr>
+      </w:pPr>
+      <w:r>
+        <w:rPr>
+          <w:rFonts w:ascii="Times New Roman" w:hAnsi="Times New Roman" w:cs="Times New Roman"/>
+        </w:rPr>
+        <w:t>building such kinds of systems.</w:t>
+      </w:r>
+    </w:p>
+    <w:p>
+      <w:pPr>
+        <w:rPr>
+          <w:rFonts w:ascii="Times New Roman" w:hAnsi="Times New Roman" w:cs="Times New Roman"/>
+        </w:rPr>
+      </w:pPr>
+    </w:p>
+    <w:p>
+      <w:pPr>
+        <w:rPr>
+          <w:rFonts w:ascii="Times New Roman" w:hAnsi="Times New Roman" w:cs="Times New Roman"/>
+        </w:rPr>
+      </w:pPr>
+      <w:r>
+        <w:rPr>
+          <w:rFonts w:ascii="Times New Roman" w:hAnsi="Times New Roman" w:cs="Times New Roman"/>
+          <w:b/>
+        </w:rPr>
+        <w:t>ANS-10:</w:t>
+      </w:r>
+      <w:r>
+        <w:rPr>
+          <w:rFonts w:ascii="Times New Roman" w:hAnsi="Times New Roman" w:cs="Times New Roman"/>
+        </w:rPr>
+        <w:t xml:space="preserve"> Drones (Dynamic Remotely Operated Navigation Equipment) are our one of the greatest </w:t>
+      </w:r>
+      <w:proofErr w:type="gramStart"/>
+      <w:r>
+        <w:rPr>
+          <w:rFonts w:ascii="Times New Roman" w:hAnsi="Times New Roman" w:cs="Times New Roman"/>
+        </w:rPr>
+        <w:t>achievement</w:t>
+      </w:r>
+      <w:proofErr w:type="gramEnd"/>
+      <w:r>
+        <w:rPr>
+          <w:rFonts w:ascii="Times New Roman" w:hAnsi="Times New Roman" w:cs="Times New Roman"/>
+        </w:rPr>
+        <w:t xml:space="preserve"> in technology. It can be used in many fields like traffic, farming, geologically etc.</w:t>
+      </w:r>
+    </w:p>
+    <w:p>
+      <w:pPr>
+        <w:rPr>
+          <w:rFonts w:ascii="Times New Roman" w:hAnsi="Times New Roman" w:cs="Times New Roman"/>
+        </w:rPr>
+      </w:pPr>
+    </w:p>
+    <w:p>
+      <w:pPr>
+        <w:rPr>
+          <w:rFonts w:ascii="Times New Roman" w:hAnsi="Times New Roman" w:cs="Times New Roman"/>
+        </w:rPr>
+      </w:pPr>
+      <w:r>
+        <w:rPr>
+          <w:rFonts w:ascii="Times New Roman" w:hAnsi="Times New Roman" w:cs="Times New Roman"/>
+        </w:rPr>
+        <w:t>Drones are capable of doing many things for example:</w:t>
+      </w:r>
+    </w:p>
+    <w:p>
+      <w:pPr>
+        <w:rPr>
+          <w:rFonts w:ascii="Times New Roman" w:hAnsi="Times New Roman" w:cs="Times New Roman"/>
+        </w:rPr>
+      </w:pPr>
+    </w:p>
+    <w:p>
+      <w:pPr>
+        <w:rPr>
+          <w:rFonts w:ascii="Times New Roman" w:hAnsi="Times New Roman" w:cs="Times New Roman"/>
+        </w:rPr>
+      </w:pPr>
+      <w:r>
+        <w:rPr>
+          <w:rFonts w:ascii="Times New Roman" w:hAnsi="Times New Roman" w:cs="Times New Roman"/>
+        </w:rPr>
+        <w:t>Ingenuity is a small robotic solar helicopter and lightest spacecraft operating on Mars as part of NASA's Mars 2020 mission. On April 19, 2021, it successfully completed the first powered controlled flight by an aircraft on a planet besides Earth, taking off vertically, hovering and landing.</w:t>
+      </w:r>
+    </w:p>
+    <w:p>
+      <w:pPr>
+        <w:ind w:left="720" w:hanging="720"/>
+        <w:jc w:val="both"/>
+      </w:pPr>
       <w:bookmarkStart w:id="0" w:name="_GoBack"/>
       <w:bookmarkEnd w:id="0"/>
-    </w:p>
-    <w:p>
-      <w:pPr>
-        <w:ind w:left="720" w:hanging="720"/>
-        <w:jc w:val="both"/>
-        <w:rPr>
-          <w:b/>
-          <w:bCs/>
-        </w:rPr>
-      </w:pPr>
-      <w:r>
-        <w:rPr>
-          <w:b/>
-          <w:bCs/>
-        </w:rPr>
-        <w:t>Q3.</w:t>
-      </w:r>
-      <w:r>
-        <w:rPr>
-          <w:b/>
-          <w:bCs/>
-        </w:rPr>
-        <w:tab/>
-      </w:r>
-      <w:r>
-        <w:rPr>
-          <w:b/>
-          <w:bCs/>
-        </w:rPr>
-        <w:t>What are the four important attributes that all professional software should have? Suggest four other attributes that may sometimes be significant?</w:t>
-      </w:r>
-    </w:p>
-    <w:p>
-      <w:pPr>
-        <w:ind w:left="720" w:hanging="720"/>
-        <w:jc w:val="both"/>
-      </w:pPr>
-      <w:r>
-        <w:t>Ans.</w:t>
-      </w:r>
-      <w:r>
-        <w:tab/>
-        <w:t>The four important attributes, that all professional software should have, are the following:</w:t>
-      </w:r>
-    </w:p>
-    <w:tbl>
-      <w:tblPr>
-        <w:tblStyle w:val="TableGrid"/>
-        <w:tblW w:w="0" w:type="auto"/>
-        <w:tblInd w:w="720" w:type="dxa"/>
-        <w:tblLook w:val="04A0" w:firstRow="1" w:lastRow="0" w:firstColumn="1" w:lastColumn="0" w:noHBand="0" w:noVBand="1"/>
-      </w:tblPr>
-      <w:tblGrid>
-        <w:gridCol w:w="2695"/>
-        <w:gridCol w:w="5935"/>
-      </w:tblGrid>
-      <w:tr>
-        <w:tc>
-          <w:tcPr>
-            <w:tcW w:w="2695" w:type="dxa"/>
-          </w:tcPr>
-          <w:p>
-            <w:pPr>
-              <w:jc w:val="both"/>
-              <w:rPr>
-                <w:b/>
-                <w:bCs/>
-              </w:rPr>
-            </w:pPr>
-            <w:r>
-              <w:rPr>
-                <w:b/>
-                <w:bCs/>
-              </w:rPr>
-              <w:t>Attributes</w:t>
-            </w:r>
-          </w:p>
-        </w:tc>
-        <w:tc>
-          <w:tcPr>
-            <w:tcW w:w="5935" w:type="dxa"/>
-          </w:tcPr>
-          <w:p>
-            <w:pPr>
-              <w:jc w:val="both"/>
-              <w:rPr>
-                <w:b/>
-                <w:bCs/>
-              </w:rPr>
-            </w:pPr>
-            <w:r>
-              <w:rPr>
-                <w:b/>
-                <w:bCs/>
-              </w:rPr>
-              <w:t>Description</w:t>
-            </w:r>
-          </w:p>
-        </w:tc>
-      </w:tr>
-      <w:tr>
-        <w:tc>
-          <w:tcPr>
-            <w:tcW w:w="2695" w:type="dxa"/>
-          </w:tcPr>
-          <w:p>
-            <w:pPr>
-              <w:jc w:val="both"/>
-            </w:pPr>
-            <w:r>
-              <w:lastRenderedPageBreak/>
-              <w:t>Acceptability</w:t>
-            </w:r>
-          </w:p>
-        </w:tc>
-        <w:tc>
-          <w:tcPr>
-            <w:tcW w:w="5935" w:type="dxa"/>
-          </w:tcPr>
-          <w:p>
-            <w:pPr>
-              <w:jc w:val="both"/>
-            </w:pPr>
-            <w:r>
-              <w:t>Software must be acceptable to the type of users for which it is designed. This means it must be understandable, useable, and compatible with other system that they use.</w:t>
-            </w:r>
-          </w:p>
-        </w:tc>
-      </w:tr>
-      <w:tr>
-        <w:tc>
-          <w:tcPr>
-            <w:tcW w:w="2695" w:type="dxa"/>
-          </w:tcPr>
-          <w:p>
-            <w:pPr>
-              <w:jc w:val="both"/>
-            </w:pPr>
-            <w:r>
-              <w:t>Dependability and Security</w:t>
-            </w:r>
-          </w:p>
-        </w:tc>
-        <w:tc>
-          <w:tcPr>
-            <w:tcW w:w="5935" w:type="dxa"/>
-          </w:tcPr>
-          <w:p>
-            <w:pPr>
-              <w:jc w:val="both"/>
-            </w:pPr>
-            <w:r>
-              <w:t>Software dependab</w:t>
-            </w:r>
-            <w:r>
-              <w:t>ility includes a range of characteristics including reliability, security, and safety. Dependable software should not cause physical or economic damage in the event of system failure. Software has to be secure so that malicious users cannot access or damage the system.</w:t>
-            </w:r>
-          </w:p>
-        </w:tc>
-      </w:tr>
-      <w:tr>
-        <w:tc>
-          <w:tcPr>
-            <w:tcW w:w="2695" w:type="dxa"/>
-          </w:tcPr>
-          <w:p>
-            <w:pPr>
-              <w:jc w:val="both"/>
-            </w:pPr>
-            <w:r>
-              <w:t>Efficiency</w:t>
-            </w:r>
-          </w:p>
-        </w:tc>
-        <w:tc>
-          <w:tcPr>
-            <w:tcW w:w="5935" w:type="dxa"/>
-          </w:tcPr>
-          <w:p>
-            <w:pPr>
-              <w:jc w:val="both"/>
-            </w:pPr>
-            <w:r>
-              <w:t xml:space="preserve">Software should not make wasteful use of </w:t>
-            </w:r>
-            <w:r>
-              <w:t>system resources such as memory and processor cycles. Efficiency therefore includes responsiveness, processing time, resource utilization, etc.</w:t>
-            </w:r>
-          </w:p>
-        </w:tc>
-      </w:tr>
-      <w:tr>
-        <w:tc>
-          <w:tcPr>
-            <w:tcW w:w="2695" w:type="dxa"/>
-          </w:tcPr>
-          <w:p>
-            <w:pPr>
-              <w:jc w:val="both"/>
-            </w:pPr>
-            <w:r>
-              <w:t>Maintainability</w:t>
-            </w:r>
-          </w:p>
-        </w:tc>
-        <w:tc>
-          <w:tcPr>
-            <w:tcW w:w="5935" w:type="dxa"/>
-          </w:tcPr>
-          <w:p>
-            <w:pPr>
-              <w:jc w:val="both"/>
-            </w:pPr>
-            <w:r>
-              <w:t>Software should be written in such a way that it can evolve to meet the changing needs of customers. This is a critical attribute because software change is inevitable requirement of a changing business environment</w:t>
-            </w:r>
-          </w:p>
-        </w:tc>
-      </w:tr>
-    </w:tbl>
-    <w:p>
-      <w:pPr>
-        <w:ind w:left="720" w:hanging="720"/>
-        <w:jc w:val="both"/>
-      </w:pPr>
-      <w:r>
-        <w:tab/>
-      </w:r>
-    </w:p>
-    <w:p>
-      <w:pPr>
-        <w:ind w:left="720" w:hanging="720"/>
-        <w:jc w:val="both"/>
-      </w:pPr>
-      <w:r>
-        <w:tab/>
-        <w:t>I suggest following four attributes that may sometimes be significant:</w:t>
-      </w:r>
-    </w:p>
-    <w:p>
-      <w:pPr>
-        <w:pStyle w:val="ListParagraph"/>
-        <w:numPr>
-          <w:ilvl w:val="1"/>
-          <w:numId w:val="2"/>
-        </w:numPr>
-        <w:jc w:val="both"/>
-      </w:pPr>
-      <w:r>
-        <w:t>Software behavior must be good while it is executing.</w:t>
-      </w:r>
-    </w:p>
-    <w:p>
-      <w:pPr>
-        <w:pStyle w:val="ListParagraph"/>
-        <w:numPr>
-          <w:ilvl w:val="1"/>
-          <w:numId w:val="2"/>
-        </w:numPr>
-        <w:jc w:val="both"/>
-      </w:pPr>
-      <w:r>
-        <w:t xml:space="preserve">Good structure and organization of the </w:t>
-      </w:r>
-      <w:proofErr w:type="spellStart"/>
-      <w:r>
-        <w:t>sytem</w:t>
-      </w:r>
-      <w:proofErr w:type="spellEnd"/>
-      <w:r>
-        <w:t xml:space="preserve"> programs</w:t>
-      </w:r>
-    </w:p>
-    <w:p>
-      <w:pPr>
-        <w:pStyle w:val="ListParagraph"/>
-        <w:numPr>
-          <w:ilvl w:val="1"/>
-          <w:numId w:val="2"/>
-        </w:numPr>
-        <w:jc w:val="both"/>
-      </w:pPr>
-      <w:r>
-        <w:t>Good Documentation</w:t>
-      </w:r>
-    </w:p>
-    <w:p>
-      <w:pPr>
-        <w:pStyle w:val="ListParagraph"/>
-        <w:numPr>
-          <w:ilvl w:val="1"/>
-          <w:numId w:val="2"/>
-        </w:numPr>
-        <w:jc w:val="both"/>
-      </w:pPr>
-      <w:r>
-        <w:t>The specific set of attributes that you might expect from a software system obviously depends on its application. Therefore, an aircraft control system must be safe, an interactive game must be responsive, a telephone switching system must be reliable and so on.</w:t>
-      </w:r>
     </w:p>
     <w:sectPr>
       <w:pgSz w:w="12240" w:h="15840"/>
@@ -617,6 +1625,119 @@
     </w:lvl>
   </w:abstractNum>
   <w:abstractNum w:abstractNumId="1" w15:restartNumberingAfterBreak="0">
+    <w:nsid w:val="39373BC0"/>
+    <w:multiLevelType w:val="hybridMultilevel"/>
+    <w:tmpl w:val="0BE47CE6"/>
+    <w:lvl w:ilvl="0" w:tplc="2000000B">
+      <w:start w:val="1"/>
+      <w:numFmt w:val="bullet"/>
+      <w:lvlText w:val=""/>
+      <w:lvlJc w:val="left"/>
+      <w:pPr>
+        <w:ind w:left="720" w:hanging="360"/>
+      </w:pPr>
+      <w:rPr>
+        <w:rFonts w:ascii="Wingdings" w:hAnsi="Wingdings" w:hint="default"/>
+      </w:rPr>
+    </w:lvl>
+    <w:lvl w:ilvl="1" w:tplc="04090003">
+      <w:start w:val="1"/>
+      <w:numFmt w:val="bullet"/>
+      <w:lvlText w:val="o"/>
+      <w:lvlJc w:val="left"/>
+      <w:pPr>
+        <w:ind w:left="1440" w:hanging="360"/>
+      </w:pPr>
+      <w:rPr>
+        <w:rFonts w:ascii="Courier New" w:hAnsi="Courier New" w:cs="Courier New" w:hint="default"/>
+      </w:rPr>
+    </w:lvl>
+    <w:lvl w:ilvl="2" w:tplc="04090005">
+      <w:start w:val="1"/>
+      <w:numFmt w:val="bullet"/>
+      <w:lvlText w:val=""/>
+      <w:lvlJc w:val="left"/>
+      <w:pPr>
+        <w:ind w:left="2160" w:hanging="360"/>
+      </w:pPr>
+      <w:rPr>
+        <w:rFonts w:ascii="Wingdings" w:hAnsi="Wingdings" w:hint="default"/>
+      </w:rPr>
+    </w:lvl>
+    <w:lvl w:ilvl="3" w:tplc="04090001">
+      <w:start w:val="1"/>
+      <w:numFmt w:val="bullet"/>
+      <w:lvlText w:val=""/>
+      <w:lvlJc w:val="left"/>
+      <w:pPr>
+        <w:ind w:left="2880" w:hanging="360"/>
+      </w:pPr>
+      <w:rPr>
+        <w:rFonts w:ascii="Symbol" w:hAnsi="Symbol" w:hint="default"/>
+      </w:rPr>
+    </w:lvl>
+    <w:lvl w:ilvl="4" w:tplc="04090003">
+      <w:start w:val="1"/>
+      <w:numFmt w:val="bullet"/>
+      <w:lvlText w:val="o"/>
+      <w:lvlJc w:val="left"/>
+      <w:pPr>
+        <w:ind w:left="3600" w:hanging="360"/>
+      </w:pPr>
+      <w:rPr>
+        <w:rFonts w:ascii="Courier New" w:hAnsi="Courier New" w:cs="Courier New" w:hint="default"/>
+      </w:rPr>
+    </w:lvl>
+    <w:lvl w:ilvl="5" w:tplc="04090005">
+      <w:start w:val="1"/>
+      <w:numFmt w:val="bullet"/>
+      <w:lvlText w:val=""/>
+      <w:lvlJc w:val="left"/>
+      <w:pPr>
+        <w:ind w:left="4320" w:hanging="360"/>
+      </w:pPr>
+      <w:rPr>
+        <w:rFonts w:ascii="Wingdings" w:hAnsi="Wingdings" w:hint="default"/>
+      </w:rPr>
+    </w:lvl>
+    <w:lvl w:ilvl="6" w:tplc="04090001">
+      <w:start w:val="1"/>
+      <w:numFmt w:val="bullet"/>
+      <w:lvlText w:val=""/>
+      <w:lvlJc w:val="left"/>
+      <w:pPr>
+        <w:ind w:left="5040" w:hanging="360"/>
+      </w:pPr>
+      <w:rPr>
+        <w:rFonts w:ascii="Symbol" w:hAnsi="Symbol" w:hint="default"/>
+      </w:rPr>
+    </w:lvl>
+    <w:lvl w:ilvl="7" w:tplc="04090003">
+      <w:start w:val="1"/>
+      <w:numFmt w:val="bullet"/>
+      <w:lvlText w:val="o"/>
+      <w:lvlJc w:val="left"/>
+      <w:pPr>
+        <w:ind w:left="5760" w:hanging="360"/>
+      </w:pPr>
+      <w:rPr>
+        <w:rFonts w:ascii="Courier New" w:hAnsi="Courier New" w:cs="Courier New" w:hint="default"/>
+      </w:rPr>
+    </w:lvl>
+    <w:lvl w:ilvl="8" w:tplc="04090005">
+      <w:start w:val="1"/>
+      <w:numFmt w:val="bullet"/>
+      <w:lvlText w:val=""/>
+      <w:lvlJc w:val="left"/>
+      <w:pPr>
+        <w:ind w:left="6480" w:hanging="360"/>
+      </w:pPr>
+      <w:rPr>
+        <w:rFonts w:ascii="Wingdings" w:hAnsi="Wingdings" w:hint="default"/>
+      </w:rPr>
+    </w:lvl>
+  </w:abstractNum>
+  <w:abstractNum w:abstractNumId="2" w15:restartNumberingAfterBreak="0">
     <w:nsid w:val="6ECA0D38"/>
     <w:multiLevelType w:val="hybridMultilevel"/>
     <w:tmpl w:val="991C49B8"/>
@@ -733,7 +1854,19 @@
     <w:abstractNumId w:val="0"/>
   </w:num>
   <w:num w:numId="2">
+    <w:abstractNumId w:val="2"/>
+  </w:num>
+  <w:num w:numId="3">
     <w:abstractNumId w:val="1"/>
+    <w:lvlOverride w:ilvl="0"/>
+    <w:lvlOverride w:ilvl="1"/>
+    <w:lvlOverride w:ilvl="2"/>
+    <w:lvlOverride w:ilvl="3"/>
+    <w:lvlOverride w:ilvl="4"/>
+    <w:lvlOverride w:ilvl="5"/>
+    <w:lvlOverride w:ilvl="6"/>
+    <w:lvlOverride w:ilvl="7"/>
+    <w:lvlOverride w:ilvl="8"/>
   </w:num>
 </w:numbering>
 </file>

</xml_diff>

<commit_message>
Complete Exercies 1 of Chapter 1
</commit_message>
<xml_diff>
--- a/Semaster 1/Introduction to Software Engineering/Assignment/Exercises of Chapter 1 of Software Engineering Book.docx
+++ b/Semaster 1/Introduction to Software Engineering/Assignment/Exercises of Chapter 1 of Software Engineering Book.docx
@@ -232,7 +232,7 @@
           <w:rFonts w:cstheme="minorHAnsi"/>
           <w:b/>
         </w:rPr>
-        <w:t xml:space="preserve"> Briefly discuss why it is usually cheaper in the long run to use software engineering methods and techniques for software systems.</w:t>
+        <w:t>Briefly discuss why it is usually cheaper in the long run to use software engineering methods and techniques for software systems.</w:t>
       </w:r>
     </w:p>
     <w:p>
@@ -265,7 +265,19 @@
         <w:rPr>
           <w:rFonts w:cstheme="minorHAnsi"/>
         </w:rPr>
-        <w:t xml:space="preserve"> The longevity of software largely depends on the use of software engineering methods. Typically, most software projects usually follow four (4) patterns;</w:t>
+        <w:t>The longevity of software largely depends on the use of software engineering methods. Typically, most software projects usually follow four</w:t>
+      </w:r>
+      <w:r>
+        <w:rPr>
+          <w:rFonts w:cstheme="minorHAnsi"/>
+        </w:rPr>
+        <w:t xml:space="preserve"> </w:t>
+      </w:r>
+      <w:r>
+        <w:rPr>
+          <w:rFonts w:cstheme="minorHAnsi"/>
+        </w:rPr>
+        <w:t>patterns;</w:t>
       </w:r>
     </w:p>
     <w:p>
@@ -285,7 +297,19 @@
           <w:rFonts w:cstheme="minorHAnsi"/>
         </w:rPr>
         <w:lastRenderedPageBreak/>
-        <w:t>Software Specification: This entails the definition of the software requirements as well as the identified constraints.</w:t>
+        <w:t xml:space="preserve">Software Specification: This </w:t>
+      </w:r>
+      <w:r>
+        <w:rPr>
+          <w:rFonts w:cstheme="minorHAnsi"/>
+        </w:rPr>
+        <w:t>includes</w:t>
+      </w:r>
+      <w:r>
+        <w:rPr>
+          <w:rFonts w:cstheme="minorHAnsi"/>
+        </w:rPr>
+        <w:t xml:space="preserve"> the definition of the software requirements as well as the identified constraints.</w:t>
       </w:r>
     </w:p>
     <w:p>
@@ -323,7 +347,19 @@
         <w:rPr>
           <w:rFonts w:cstheme="minorHAnsi"/>
         </w:rPr>
-        <w:t>Software Validation: The software validation stage is where the developed software is checked against the initial requirements. The goal of this is to ensure that the software meets the needs of the end user.</w:t>
+        <w:t>Software Validation: The goal of this</w:t>
+      </w:r>
+      <w:r>
+        <w:rPr>
+          <w:rFonts w:cstheme="minorHAnsi"/>
+        </w:rPr>
+        <w:t xml:space="preserve"> stage</w:t>
+      </w:r>
+      <w:r>
+        <w:rPr>
+          <w:rFonts w:cstheme="minorHAnsi"/>
+        </w:rPr>
+        <w:t xml:space="preserve"> is to ensure that the software meets the needs of the end user.</w:t>
       </w:r>
     </w:p>
     <w:p>
@@ -354,10 +390,13 @@
         </w:rPr>
       </w:pPr>
       <w:r>
-        <w:rPr>
-          <w:rFonts w:cstheme="minorHAnsi"/>
-        </w:rPr>
-        <w:t xml:space="preserve">Having highlighted the software engineering methods above, it is easy to see why it is cheaper to use software engineering methods and techniques when developing software systems. A good software must follow a software engineering method or technique. </w:t>
+        <w:t xml:space="preserve">Failure to use </w:t>
+      </w:r>
+      <w:r>
+        <w:t xml:space="preserve">above </w:t>
+      </w:r>
+      <w:r>
+        <w:t>software engineering method leads to higher costs for testing, quality assurance, and long-term maintenance.</w:t>
       </w:r>
     </w:p>
     <w:p>
@@ -436,7 +475,7 @@
         <w:pStyle w:val="ListParagraph"/>
         <w:numPr>
           <w:ilvl w:val="0"/>
-          <w:numId w:val="3"/>
+          <w:numId w:val="9"/>
         </w:numPr>
         <w:spacing w:line="256" w:lineRule="auto"/>
         <w:jc w:val="both"/>
@@ -456,7 +495,7 @@
         <w:pStyle w:val="ListParagraph"/>
         <w:numPr>
           <w:ilvl w:val="0"/>
-          <w:numId w:val="3"/>
+          <w:numId w:val="9"/>
         </w:numPr>
         <w:spacing w:line="256" w:lineRule="auto"/>
         <w:jc w:val="both"/>
@@ -476,7 +515,7 @@
         <w:pStyle w:val="ListParagraph"/>
         <w:numPr>
           <w:ilvl w:val="0"/>
-          <w:numId w:val="3"/>
+          <w:numId w:val="9"/>
         </w:numPr>
         <w:spacing w:line="256" w:lineRule="auto"/>
         <w:jc w:val="both"/>
@@ -496,7 +535,7 @@
         <w:pStyle w:val="ListParagraph"/>
         <w:numPr>
           <w:ilvl w:val="0"/>
-          <w:numId w:val="3"/>
+          <w:numId w:val="9"/>
         </w:numPr>
         <w:spacing w:line="256" w:lineRule="auto"/>
         <w:jc w:val="both"/>
@@ -516,7 +555,7 @@
         <w:pStyle w:val="ListParagraph"/>
         <w:numPr>
           <w:ilvl w:val="0"/>
-          <w:numId w:val="3"/>
+          <w:numId w:val="9"/>
         </w:numPr>
         <w:spacing w:line="256" w:lineRule="auto"/>
         <w:jc w:val="both"/>
@@ -536,7 +575,7 @@
         <w:pStyle w:val="ListParagraph"/>
         <w:numPr>
           <w:ilvl w:val="0"/>
-          <w:numId w:val="3"/>
+          <w:numId w:val="9"/>
         </w:numPr>
         <w:spacing w:line="256" w:lineRule="auto"/>
         <w:jc w:val="both"/>
@@ -556,7 +595,7 @@
         <w:pStyle w:val="ListParagraph"/>
         <w:numPr>
           <w:ilvl w:val="0"/>
-          <w:numId w:val="3"/>
+          <w:numId w:val="9"/>
         </w:numPr>
         <w:spacing w:line="256" w:lineRule="auto"/>
         <w:jc w:val="both"/>
@@ -606,7 +645,7 @@
           <w:rFonts w:cstheme="minorHAnsi"/>
           <w:b/>
         </w:rPr>
-        <w:t xml:space="preserve"> Based on your own knowledge of some of the application types discussed in Section 1.1.2, explain, with examples, why different application types require specialized software engineering techniques to support their design and development.</w:t>
+        <w:t>Based on your own knowledge of some of the application types discussed in Section 1.1.2, explain, with examples, why different application types require specialized software engineering techniques to support their design and development.</w:t>
       </w:r>
     </w:p>
     <w:p>
@@ -688,15 +727,7 @@
           <w:rFonts w:cstheme="minorHAnsi"/>
         </w:rPr>
         <w:lastRenderedPageBreak/>
-        <w:t>The techniques used to develop short-lifetime, rapid delivery systems (e. g.  use of scripting languages, prototyping, etc.</w:t>
-      </w:r>
-      <w:bookmarkStart w:id="0" w:name="_GoBack"/>
-      <w:bookmarkEnd w:id="0"/>
-      <w:r>
-        <w:rPr>
-          <w:rFonts w:cstheme="minorHAnsi"/>
-        </w:rPr>
-        <w:t>) are inappropriate for long-lifetime systems which require techniques that allow for long-term support such as design modelling</w:t>
+        <w:t>The techniques used to develop short-lifetime, rapid delivery systems (e. g.  use of scripting languages, prototyping, etc.) are inappropriate for long-lifetime systems which require techniques that allow for long-term support such as design modelling</w:t>
       </w:r>
     </w:p>
     <w:p>
@@ -1470,18 +1501,11 @@
     </w:p>
     <w:p>
       <w:pPr>
-        <w:jc w:val="both"/>
-        <w:rPr>
-          <w:rFonts w:cstheme="minorHAnsi"/>
-        </w:rPr>
-      </w:pPr>
-    </w:p>
-    <w:p>
-      <w:pPr>
         <w:ind w:left="720"/>
         <w:jc w:val="both"/>
         <w:rPr>
           <w:rFonts w:cstheme="minorHAnsi"/>
+          <w:rtl/>
         </w:rPr>
       </w:pPr>
       <w:r>
@@ -1490,6 +1514,349 @@
         </w:rPr>
         <w:t>Ingenuity is a small robotic solar helicopter and lightest spacecraft operating on Mars as part of NASA's Mars 2020 mission. On April 19, 2021, it successfully completed the first powered controlled flight by an aircraft on a planet besides Earth, taking off vertically, hovering and landing.</w:t>
       </w:r>
+    </w:p>
+    <w:p>
+      <w:pPr>
+        <w:shd w:val="clear" w:color="auto" w:fill="FFFFFF"/>
+        <w:spacing w:after="0" w:line="0" w:lineRule="auto"/>
+        <w:rPr>
+          <w:rFonts w:ascii="ff3" w:eastAsia="Times New Roman" w:hAnsi="ff3" w:cs="Times New Roman"/>
+          <w:color w:val="000000"/>
+          <w:sz w:val="84"/>
+          <w:szCs w:val="84"/>
+        </w:rPr>
+      </w:pPr>
+      <w:r>
+        <w:rPr>
+          <w:rFonts w:ascii="ff3" w:eastAsia="Times New Roman" w:hAnsi="ff3" w:cs="Times New Roman"/>
+          <w:color w:val="000000"/>
+          <w:sz w:val="84"/>
+          <w:szCs w:val="84"/>
+        </w:rPr>
+        <w:t xml:space="preserve">This could make it easier for certain hackers to intrude on </w:t>
+      </w:r>
+      <w:proofErr w:type="spellStart"/>
+      <w:proofErr w:type="gramStart"/>
+      <w:r>
+        <w:rPr>
+          <w:rFonts w:ascii="ff3" w:eastAsia="Times New Roman" w:hAnsi="ff3" w:cs="Times New Roman"/>
+          <w:color w:val="000000"/>
+          <w:sz w:val="84"/>
+          <w:szCs w:val="84"/>
+        </w:rPr>
+        <w:t>peoples</w:t>
+      </w:r>
+      <w:proofErr w:type="spellEnd"/>
+      <w:proofErr w:type="gramEnd"/>
+      <w:r>
+        <w:rPr>
+          <w:rFonts w:ascii="ff3" w:eastAsia="Times New Roman" w:hAnsi="ff3" w:cs="Times New Roman"/>
+          <w:color w:val="000000"/>
+          <w:sz w:val="84"/>
+          <w:szCs w:val="84"/>
+        </w:rPr>
+        <w:t xml:space="preserve"> privacy and spy </w:t>
+      </w:r>
+    </w:p>
+    <w:p>
+      <w:pPr>
+        <w:shd w:val="clear" w:color="auto" w:fill="FFFFFF"/>
+        <w:spacing w:after="0" w:line="0" w:lineRule="auto"/>
+        <w:rPr>
+          <w:rFonts w:ascii="ff3" w:eastAsia="Times New Roman" w:hAnsi="ff3" w:cs="Times New Roman"/>
+          <w:color w:val="000000"/>
+          <w:sz w:val="84"/>
+          <w:szCs w:val="84"/>
+        </w:rPr>
+      </w:pPr>
+      <w:r>
+        <w:rPr>
+          <w:rFonts w:ascii="ff3" w:eastAsia="Times New Roman" w:hAnsi="ff3" w:cs="Times New Roman"/>
+          <w:color w:val="000000"/>
+          <w:sz w:val="84"/>
+          <w:szCs w:val="84"/>
+        </w:rPr>
+        <w:t xml:space="preserve">on people. </w:t>
+      </w:r>
+    </w:p>
+    <w:p>
+      <w:pPr>
+        <w:shd w:val="clear" w:color="auto" w:fill="FFFFFF"/>
+        <w:spacing w:after="0" w:line="0" w:lineRule="auto"/>
+        <w:rPr>
+          <w:rFonts w:ascii="ff3" w:eastAsia="Times New Roman" w:hAnsi="ff3" w:cs="Times New Roman"/>
+          <w:color w:val="000000"/>
+          <w:sz w:val="84"/>
+          <w:szCs w:val="84"/>
+        </w:rPr>
+      </w:pPr>
+      <w:r>
+        <w:rPr>
+          <w:rFonts w:ascii="ff3" w:eastAsia="Times New Roman" w:hAnsi="ff3" w:cs="Times New Roman"/>
+          <w:color w:val="000000"/>
+          <w:sz w:val="84"/>
+          <w:szCs w:val="84"/>
+        </w:rPr>
+        <w:t xml:space="preserve">This could make it easier for certain hackers to intrude on </w:t>
+      </w:r>
+      <w:proofErr w:type="spellStart"/>
+      <w:proofErr w:type="gramStart"/>
+      <w:r>
+        <w:rPr>
+          <w:rFonts w:ascii="ff3" w:eastAsia="Times New Roman" w:hAnsi="ff3" w:cs="Times New Roman"/>
+          <w:color w:val="000000"/>
+          <w:sz w:val="84"/>
+          <w:szCs w:val="84"/>
+        </w:rPr>
+        <w:t>peoples</w:t>
+      </w:r>
+      <w:proofErr w:type="spellEnd"/>
+      <w:proofErr w:type="gramEnd"/>
+      <w:r>
+        <w:rPr>
+          <w:rFonts w:ascii="ff3" w:eastAsia="Times New Roman" w:hAnsi="ff3" w:cs="Times New Roman"/>
+          <w:color w:val="000000"/>
+          <w:sz w:val="84"/>
+          <w:szCs w:val="84"/>
+        </w:rPr>
+        <w:t xml:space="preserve"> privacy and spy </w:t>
+      </w:r>
+    </w:p>
+    <w:p>
+      <w:pPr>
+        <w:shd w:val="clear" w:color="auto" w:fill="FFFFFF"/>
+        <w:spacing w:after="0" w:line="0" w:lineRule="auto"/>
+        <w:rPr>
+          <w:rFonts w:ascii="ff3" w:eastAsia="Times New Roman" w:hAnsi="ff3" w:cs="Times New Roman"/>
+          <w:color w:val="000000"/>
+          <w:sz w:val="84"/>
+          <w:szCs w:val="84"/>
+        </w:rPr>
+      </w:pPr>
+      <w:r>
+        <w:rPr>
+          <w:rFonts w:ascii="ff3" w:eastAsia="Times New Roman" w:hAnsi="ff3" w:cs="Times New Roman"/>
+          <w:color w:val="000000"/>
+          <w:sz w:val="84"/>
+          <w:szCs w:val="84"/>
+        </w:rPr>
+        <w:t xml:space="preserve">on people. </w:t>
+      </w:r>
+    </w:p>
+    <w:p>
+      <w:pPr>
+        <w:shd w:val="clear" w:color="auto" w:fill="FFFFFF"/>
+        <w:spacing w:after="0" w:line="0" w:lineRule="auto"/>
+        <w:rPr>
+          <w:rFonts w:ascii="ff3" w:eastAsia="Times New Roman" w:hAnsi="ff3" w:cs="Times New Roman"/>
+          <w:color w:val="000000"/>
+          <w:sz w:val="84"/>
+          <w:szCs w:val="84"/>
+        </w:rPr>
+      </w:pPr>
+      <w:r>
+        <w:rPr>
+          <w:rFonts w:ascii="ff3" w:eastAsia="Times New Roman" w:hAnsi="ff3" w:cs="Times New Roman"/>
+          <w:color w:val="000000"/>
+          <w:sz w:val="84"/>
+          <w:szCs w:val="84"/>
+        </w:rPr>
+        <w:t xml:space="preserve">This could make it easier for certain hackers to intrude on </w:t>
+      </w:r>
+      <w:proofErr w:type="spellStart"/>
+      <w:proofErr w:type="gramStart"/>
+      <w:r>
+        <w:rPr>
+          <w:rFonts w:ascii="ff3" w:eastAsia="Times New Roman" w:hAnsi="ff3" w:cs="Times New Roman"/>
+          <w:color w:val="000000"/>
+          <w:sz w:val="84"/>
+          <w:szCs w:val="84"/>
+        </w:rPr>
+        <w:t>peoples</w:t>
+      </w:r>
+      <w:proofErr w:type="spellEnd"/>
+      <w:proofErr w:type="gramEnd"/>
+      <w:r>
+        <w:rPr>
+          <w:rFonts w:ascii="ff3" w:eastAsia="Times New Roman" w:hAnsi="ff3" w:cs="Times New Roman"/>
+          <w:color w:val="000000"/>
+          <w:sz w:val="84"/>
+          <w:szCs w:val="84"/>
+        </w:rPr>
+        <w:t xml:space="preserve"> privacy and spy </w:t>
+      </w:r>
+    </w:p>
+    <w:p>
+      <w:pPr>
+        <w:shd w:val="clear" w:color="auto" w:fill="FFFFFF"/>
+        <w:spacing w:after="0" w:line="0" w:lineRule="auto"/>
+        <w:rPr>
+          <w:rFonts w:ascii="ff3" w:eastAsia="Times New Roman" w:hAnsi="ff3" w:cs="Times New Roman"/>
+          <w:color w:val="000000"/>
+          <w:sz w:val="84"/>
+          <w:szCs w:val="84"/>
+        </w:rPr>
+      </w:pPr>
+      <w:r>
+        <w:rPr>
+          <w:rFonts w:ascii="ff3" w:eastAsia="Times New Roman" w:hAnsi="ff3" w:cs="Times New Roman"/>
+          <w:color w:val="000000"/>
+          <w:sz w:val="84"/>
+          <w:szCs w:val="84"/>
+        </w:rPr>
+        <w:t xml:space="preserve">on people. </w:t>
+      </w:r>
+    </w:p>
+    <w:p>
+      <w:pPr>
+        <w:shd w:val="clear" w:color="auto" w:fill="FFFFFF"/>
+        <w:spacing w:after="0" w:line="0" w:lineRule="auto"/>
+        <w:rPr>
+          <w:rFonts w:ascii="ff3" w:eastAsia="Times New Roman" w:hAnsi="ff3" w:cs="Times New Roman"/>
+          <w:color w:val="000000"/>
+          <w:sz w:val="84"/>
+          <w:szCs w:val="84"/>
+        </w:rPr>
+      </w:pPr>
+      <w:r>
+        <w:rPr>
+          <w:rFonts w:ascii="ff3" w:eastAsia="Times New Roman" w:hAnsi="ff3" w:cs="Times New Roman"/>
+          <w:color w:val="000000"/>
+          <w:sz w:val="84"/>
+          <w:szCs w:val="84"/>
+        </w:rPr>
+        <w:t xml:space="preserve">This could make it easier for certain hackers to intrude on </w:t>
+      </w:r>
+      <w:proofErr w:type="spellStart"/>
+      <w:proofErr w:type="gramStart"/>
+      <w:r>
+        <w:rPr>
+          <w:rFonts w:ascii="ff3" w:eastAsia="Times New Roman" w:hAnsi="ff3" w:cs="Times New Roman"/>
+          <w:color w:val="000000"/>
+          <w:sz w:val="84"/>
+          <w:szCs w:val="84"/>
+        </w:rPr>
+        <w:t>peoples</w:t>
+      </w:r>
+      <w:proofErr w:type="spellEnd"/>
+      <w:proofErr w:type="gramEnd"/>
+      <w:r>
+        <w:rPr>
+          <w:rFonts w:ascii="ff3" w:eastAsia="Times New Roman" w:hAnsi="ff3" w:cs="Times New Roman"/>
+          <w:color w:val="000000"/>
+          <w:sz w:val="84"/>
+          <w:szCs w:val="84"/>
+        </w:rPr>
+        <w:t xml:space="preserve"> privacy and spy </w:t>
+      </w:r>
+    </w:p>
+    <w:p>
+      <w:pPr>
+        <w:shd w:val="clear" w:color="auto" w:fill="FFFFFF"/>
+        <w:spacing w:after="0" w:line="0" w:lineRule="auto"/>
+        <w:rPr>
+          <w:rFonts w:ascii="ff3" w:eastAsia="Times New Roman" w:hAnsi="ff3" w:cs="Times New Roman"/>
+          <w:color w:val="000000"/>
+          <w:sz w:val="84"/>
+          <w:szCs w:val="84"/>
+        </w:rPr>
+      </w:pPr>
+      <w:r>
+        <w:rPr>
+          <w:rFonts w:ascii="ff3" w:eastAsia="Times New Roman" w:hAnsi="ff3" w:cs="Times New Roman"/>
+          <w:color w:val="000000"/>
+          <w:sz w:val="84"/>
+          <w:szCs w:val="84"/>
+        </w:rPr>
+        <w:t xml:space="preserve">on people. </w:t>
+      </w:r>
+    </w:p>
+    <w:p>
+      <w:pPr>
+        <w:shd w:val="clear" w:color="auto" w:fill="FFFFFF"/>
+        <w:spacing w:after="0" w:line="0" w:lineRule="auto"/>
+        <w:rPr>
+          <w:rFonts w:ascii="ff3" w:eastAsia="Times New Roman" w:hAnsi="ff3" w:cs="Times New Roman"/>
+          <w:color w:val="000000"/>
+          <w:sz w:val="84"/>
+          <w:szCs w:val="84"/>
+        </w:rPr>
+      </w:pPr>
+      <w:r>
+        <w:rPr>
+          <w:rFonts w:ascii="ff3" w:eastAsia="Times New Roman" w:hAnsi="ff3" w:cs="Times New Roman"/>
+          <w:color w:val="000000"/>
+          <w:sz w:val="84"/>
+          <w:szCs w:val="84"/>
+        </w:rPr>
+        <w:t xml:space="preserve">This could make it easier for certain hackers to intrude on </w:t>
+      </w:r>
+      <w:proofErr w:type="spellStart"/>
+      <w:proofErr w:type="gramStart"/>
+      <w:r>
+        <w:rPr>
+          <w:rFonts w:ascii="ff3" w:eastAsia="Times New Roman" w:hAnsi="ff3" w:cs="Times New Roman"/>
+          <w:color w:val="000000"/>
+          <w:sz w:val="84"/>
+          <w:szCs w:val="84"/>
+        </w:rPr>
+        <w:t>peoples</w:t>
+      </w:r>
+      <w:proofErr w:type="spellEnd"/>
+      <w:proofErr w:type="gramEnd"/>
+      <w:r>
+        <w:rPr>
+          <w:rFonts w:ascii="ff3" w:eastAsia="Times New Roman" w:hAnsi="ff3" w:cs="Times New Roman"/>
+          <w:color w:val="000000"/>
+          <w:sz w:val="84"/>
+          <w:szCs w:val="84"/>
+        </w:rPr>
+        <w:t xml:space="preserve"> privacy and spy </w:t>
+      </w:r>
+    </w:p>
+    <w:p>
+      <w:pPr>
+        <w:shd w:val="clear" w:color="auto" w:fill="FFFFFF"/>
+        <w:spacing w:after="0" w:line="0" w:lineRule="auto"/>
+        <w:rPr>
+          <w:rFonts w:ascii="ff3" w:eastAsia="Times New Roman" w:hAnsi="ff3" w:cs="Times New Roman"/>
+          <w:color w:val="000000"/>
+          <w:sz w:val="84"/>
+          <w:szCs w:val="84"/>
+        </w:rPr>
+      </w:pPr>
+      <w:r>
+        <w:rPr>
+          <w:rFonts w:ascii="ff3" w:eastAsia="Times New Roman" w:hAnsi="ff3" w:cs="Times New Roman"/>
+          <w:color w:val="000000"/>
+          <w:sz w:val="84"/>
+          <w:szCs w:val="84"/>
+        </w:rPr>
+        <w:t xml:space="preserve">on people. </w:t>
+      </w:r>
+    </w:p>
+    <w:p>
+      <w:pPr>
+        <w:ind w:left="720"/>
+        <w:jc w:val="both"/>
+        <w:rPr>
+          <w:rFonts w:cstheme="minorHAnsi"/>
+        </w:rPr>
+      </w:pPr>
+      <w:r>
+        <w:rPr>
+          <w:rFonts w:cstheme="minorHAnsi"/>
+        </w:rPr>
+        <w:t xml:space="preserve">But this could make it easier for certain hackers to intrude </w:t>
+      </w:r>
+      <w:r>
+        <w:rPr>
+          <w:rFonts w:cstheme="minorHAnsi"/>
+        </w:rPr>
+        <w:t xml:space="preserve">on peoples privacy and spy on people </w:t>
+      </w:r>
+      <w:bookmarkStart w:id="0" w:name="_GoBack"/>
+      <w:bookmarkEnd w:id="0"/>
     </w:p>
     <w:p>
       <w:pPr>
@@ -1626,6 +1993,232 @@
     </w:lvl>
   </w:abstractNum>
   <w:abstractNum w:abstractNumId="1" w15:restartNumberingAfterBreak="0">
+    <w:nsid w:val="0FE31C1D"/>
+    <w:multiLevelType w:val="hybridMultilevel"/>
+    <w:tmpl w:val="8D043F80"/>
+    <w:lvl w:ilvl="0" w:tplc="04090009">
+      <w:start w:val="1"/>
+      <w:numFmt w:val="bullet"/>
+      <w:lvlText w:val=""/>
+      <w:lvlJc w:val="left"/>
+      <w:pPr>
+        <w:ind w:left="1800" w:hanging="360"/>
+      </w:pPr>
+      <w:rPr>
+        <w:rFonts w:ascii="Wingdings" w:hAnsi="Wingdings" w:hint="default"/>
+      </w:rPr>
+    </w:lvl>
+    <w:lvl w:ilvl="1" w:tplc="04090003" w:tentative="1">
+      <w:start w:val="1"/>
+      <w:numFmt w:val="bullet"/>
+      <w:lvlText w:val="o"/>
+      <w:lvlJc w:val="left"/>
+      <w:pPr>
+        <w:ind w:left="2520" w:hanging="360"/>
+      </w:pPr>
+      <w:rPr>
+        <w:rFonts w:ascii="Courier New" w:hAnsi="Courier New" w:cs="Courier New" w:hint="default"/>
+      </w:rPr>
+    </w:lvl>
+    <w:lvl w:ilvl="2" w:tplc="04090005" w:tentative="1">
+      <w:start w:val="1"/>
+      <w:numFmt w:val="bullet"/>
+      <w:lvlText w:val=""/>
+      <w:lvlJc w:val="left"/>
+      <w:pPr>
+        <w:ind w:left="3240" w:hanging="360"/>
+      </w:pPr>
+      <w:rPr>
+        <w:rFonts w:ascii="Wingdings" w:hAnsi="Wingdings" w:hint="default"/>
+      </w:rPr>
+    </w:lvl>
+    <w:lvl w:ilvl="3" w:tplc="04090001" w:tentative="1">
+      <w:start w:val="1"/>
+      <w:numFmt w:val="bullet"/>
+      <w:lvlText w:val=""/>
+      <w:lvlJc w:val="left"/>
+      <w:pPr>
+        <w:ind w:left="3960" w:hanging="360"/>
+      </w:pPr>
+      <w:rPr>
+        <w:rFonts w:ascii="Symbol" w:hAnsi="Symbol" w:hint="default"/>
+      </w:rPr>
+    </w:lvl>
+    <w:lvl w:ilvl="4" w:tplc="04090003" w:tentative="1">
+      <w:start w:val="1"/>
+      <w:numFmt w:val="bullet"/>
+      <w:lvlText w:val="o"/>
+      <w:lvlJc w:val="left"/>
+      <w:pPr>
+        <w:ind w:left="4680" w:hanging="360"/>
+      </w:pPr>
+      <w:rPr>
+        <w:rFonts w:ascii="Courier New" w:hAnsi="Courier New" w:cs="Courier New" w:hint="default"/>
+      </w:rPr>
+    </w:lvl>
+    <w:lvl w:ilvl="5" w:tplc="04090005" w:tentative="1">
+      <w:start w:val="1"/>
+      <w:numFmt w:val="bullet"/>
+      <w:lvlText w:val=""/>
+      <w:lvlJc w:val="left"/>
+      <w:pPr>
+        <w:ind w:left="5400" w:hanging="360"/>
+      </w:pPr>
+      <w:rPr>
+        <w:rFonts w:ascii="Wingdings" w:hAnsi="Wingdings" w:hint="default"/>
+      </w:rPr>
+    </w:lvl>
+    <w:lvl w:ilvl="6" w:tplc="04090001" w:tentative="1">
+      <w:start w:val="1"/>
+      <w:numFmt w:val="bullet"/>
+      <w:lvlText w:val=""/>
+      <w:lvlJc w:val="left"/>
+      <w:pPr>
+        <w:ind w:left="6120" w:hanging="360"/>
+      </w:pPr>
+      <w:rPr>
+        <w:rFonts w:ascii="Symbol" w:hAnsi="Symbol" w:hint="default"/>
+      </w:rPr>
+    </w:lvl>
+    <w:lvl w:ilvl="7" w:tplc="04090003" w:tentative="1">
+      <w:start w:val="1"/>
+      <w:numFmt w:val="bullet"/>
+      <w:lvlText w:val="o"/>
+      <w:lvlJc w:val="left"/>
+      <w:pPr>
+        <w:ind w:left="6840" w:hanging="360"/>
+      </w:pPr>
+      <w:rPr>
+        <w:rFonts w:ascii="Courier New" w:hAnsi="Courier New" w:cs="Courier New" w:hint="default"/>
+      </w:rPr>
+    </w:lvl>
+    <w:lvl w:ilvl="8" w:tplc="04090005" w:tentative="1">
+      <w:start w:val="1"/>
+      <w:numFmt w:val="bullet"/>
+      <w:lvlText w:val=""/>
+      <w:lvlJc w:val="left"/>
+      <w:pPr>
+        <w:ind w:left="7560" w:hanging="360"/>
+      </w:pPr>
+      <w:rPr>
+        <w:rFonts w:ascii="Wingdings" w:hAnsi="Wingdings" w:hint="default"/>
+      </w:rPr>
+    </w:lvl>
+  </w:abstractNum>
+  <w:abstractNum w:abstractNumId="2" w15:restartNumberingAfterBreak="0">
+    <w:nsid w:val="2F63335B"/>
+    <w:multiLevelType w:val="hybridMultilevel"/>
+    <w:tmpl w:val="D1042A7C"/>
+    <w:lvl w:ilvl="0" w:tplc="0409000B">
+      <w:start w:val="1"/>
+      <w:numFmt w:val="bullet"/>
+      <w:lvlText w:val=""/>
+      <w:lvlJc w:val="left"/>
+      <w:pPr>
+        <w:ind w:left="1800" w:hanging="360"/>
+      </w:pPr>
+      <w:rPr>
+        <w:rFonts w:ascii="Wingdings" w:hAnsi="Wingdings" w:hint="default"/>
+      </w:rPr>
+    </w:lvl>
+    <w:lvl w:ilvl="1" w:tplc="04090003" w:tentative="1">
+      <w:start w:val="1"/>
+      <w:numFmt w:val="bullet"/>
+      <w:lvlText w:val="o"/>
+      <w:lvlJc w:val="left"/>
+      <w:pPr>
+        <w:ind w:left="2520" w:hanging="360"/>
+      </w:pPr>
+      <w:rPr>
+        <w:rFonts w:ascii="Courier New" w:hAnsi="Courier New" w:cs="Courier New" w:hint="default"/>
+      </w:rPr>
+    </w:lvl>
+    <w:lvl w:ilvl="2" w:tplc="04090005" w:tentative="1">
+      <w:start w:val="1"/>
+      <w:numFmt w:val="bullet"/>
+      <w:lvlText w:val=""/>
+      <w:lvlJc w:val="left"/>
+      <w:pPr>
+        <w:ind w:left="3240" w:hanging="360"/>
+      </w:pPr>
+      <w:rPr>
+        <w:rFonts w:ascii="Wingdings" w:hAnsi="Wingdings" w:hint="default"/>
+      </w:rPr>
+    </w:lvl>
+    <w:lvl w:ilvl="3" w:tplc="04090001" w:tentative="1">
+      <w:start w:val="1"/>
+      <w:numFmt w:val="bullet"/>
+      <w:lvlText w:val=""/>
+      <w:lvlJc w:val="left"/>
+      <w:pPr>
+        <w:ind w:left="3960" w:hanging="360"/>
+      </w:pPr>
+      <w:rPr>
+        <w:rFonts w:ascii="Symbol" w:hAnsi="Symbol" w:hint="default"/>
+      </w:rPr>
+    </w:lvl>
+    <w:lvl w:ilvl="4" w:tplc="04090003" w:tentative="1">
+      <w:start w:val="1"/>
+      <w:numFmt w:val="bullet"/>
+      <w:lvlText w:val="o"/>
+      <w:lvlJc w:val="left"/>
+      <w:pPr>
+        <w:ind w:left="4680" w:hanging="360"/>
+      </w:pPr>
+      <w:rPr>
+        <w:rFonts w:ascii="Courier New" w:hAnsi="Courier New" w:cs="Courier New" w:hint="default"/>
+      </w:rPr>
+    </w:lvl>
+    <w:lvl w:ilvl="5" w:tplc="04090005" w:tentative="1">
+      <w:start w:val="1"/>
+      <w:numFmt w:val="bullet"/>
+      <w:lvlText w:val=""/>
+      <w:lvlJc w:val="left"/>
+      <w:pPr>
+        <w:ind w:left="5400" w:hanging="360"/>
+      </w:pPr>
+      <w:rPr>
+        <w:rFonts w:ascii="Wingdings" w:hAnsi="Wingdings" w:hint="default"/>
+      </w:rPr>
+    </w:lvl>
+    <w:lvl w:ilvl="6" w:tplc="04090001" w:tentative="1">
+      <w:start w:val="1"/>
+      <w:numFmt w:val="bullet"/>
+      <w:lvlText w:val=""/>
+      <w:lvlJc w:val="left"/>
+      <w:pPr>
+        <w:ind w:left="6120" w:hanging="360"/>
+      </w:pPr>
+      <w:rPr>
+        <w:rFonts w:ascii="Symbol" w:hAnsi="Symbol" w:hint="default"/>
+      </w:rPr>
+    </w:lvl>
+    <w:lvl w:ilvl="7" w:tplc="04090003" w:tentative="1">
+      <w:start w:val="1"/>
+      <w:numFmt w:val="bullet"/>
+      <w:lvlText w:val="o"/>
+      <w:lvlJc w:val="left"/>
+      <w:pPr>
+        <w:ind w:left="6840" w:hanging="360"/>
+      </w:pPr>
+      <w:rPr>
+        <w:rFonts w:ascii="Courier New" w:hAnsi="Courier New" w:cs="Courier New" w:hint="default"/>
+      </w:rPr>
+    </w:lvl>
+    <w:lvl w:ilvl="8" w:tplc="04090005" w:tentative="1">
+      <w:start w:val="1"/>
+      <w:numFmt w:val="bullet"/>
+      <w:lvlText w:val=""/>
+      <w:lvlJc w:val="left"/>
+      <w:pPr>
+        <w:ind w:left="7560" w:hanging="360"/>
+      </w:pPr>
+      <w:rPr>
+        <w:rFonts w:ascii="Wingdings" w:hAnsi="Wingdings" w:hint="default"/>
+      </w:rPr>
+    </w:lvl>
+  </w:abstractNum>
+  <w:abstractNum w:abstractNumId="3" w15:restartNumberingAfterBreak="0">
     <w:nsid w:val="31751738"/>
     <w:multiLevelType w:val="hybridMultilevel"/>
     <w:tmpl w:val="A2FC3728"/>
@@ -1738,7 +2331,7 @@
       </w:rPr>
     </w:lvl>
   </w:abstractNum>
-  <w:abstractNum w:abstractNumId="2" w15:restartNumberingAfterBreak="0">
+  <w:abstractNum w:abstractNumId="4" w15:restartNumberingAfterBreak="0">
     <w:nsid w:val="38431E17"/>
     <w:multiLevelType w:val="hybridMultilevel"/>
     <w:tmpl w:val="052222D0"/>
@@ -1851,7 +2444,7 @@
       </w:rPr>
     </w:lvl>
   </w:abstractNum>
-  <w:abstractNum w:abstractNumId="3" w15:restartNumberingAfterBreak="0">
+  <w:abstractNum w:abstractNumId="5" w15:restartNumberingAfterBreak="0">
     <w:nsid w:val="39373BC0"/>
     <w:multiLevelType w:val="hybridMultilevel"/>
     <w:tmpl w:val="0BE47CE6"/>
@@ -1964,7 +2557,120 @@
       </w:rPr>
     </w:lvl>
   </w:abstractNum>
-  <w:abstractNum w:abstractNumId="4" w15:restartNumberingAfterBreak="0">
+  <w:abstractNum w:abstractNumId="6" w15:restartNumberingAfterBreak="0">
+    <w:nsid w:val="41300013"/>
+    <w:multiLevelType w:val="hybridMultilevel"/>
+    <w:tmpl w:val="17EC37EE"/>
+    <w:lvl w:ilvl="0" w:tplc="04090001">
+      <w:start w:val="1"/>
+      <w:numFmt w:val="bullet"/>
+      <w:lvlText w:val=""/>
+      <w:lvlJc w:val="left"/>
+      <w:pPr>
+        <w:ind w:left="1800" w:hanging="360"/>
+      </w:pPr>
+      <w:rPr>
+        <w:rFonts w:ascii="Symbol" w:hAnsi="Symbol" w:hint="default"/>
+      </w:rPr>
+    </w:lvl>
+    <w:lvl w:ilvl="1" w:tplc="04090003" w:tentative="1">
+      <w:start w:val="1"/>
+      <w:numFmt w:val="bullet"/>
+      <w:lvlText w:val="o"/>
+      <w:lvlJc w:val="left"/>
+      <w:pPr>
+        <w:ind w:left="2520" w:hanging="360"/>
+      </w:pPr>
+      <w:rPr>
+        <w:rFonts w:ascii="Courier New" w:hAnsi="Courier New" w:cs="Courier New" w:hint="default"/>
+      </w:rPr>
+    </w:lvl>
+    <w:lvl w:ilvl="2" w:tplc="04090005" w:tentative="1">
+      <w:start w:val="1"/>
+      <w:numFmt w:val="bullet"/>
+      <w:lvlText w:val=""/>
+      <w:lvlJc w:val="left"/>
+      <w:pPr>
+        <w:ind w:left="3240" w:hanging="360"/>
+      </w:pPr>
+      <w:rPr>
+        <w:rFonts w:ascii="Wingdings" w:hAnsi="Wingdings" w:hint="default"/>
+      </w:rPr>
+    </w:lvl>
+    <w:lvl w:ilvl="3" w:tplc="04090001" w:tentative="1">
+      <w:start w:val="1"/>
+      <w:numFmt w:val="bullet"/>
+      <w:lvlText w:val=""/>
+      <w:lvlJc w:val="left"/>
+      <w:pPr>
+        <w:ind w:left="3960" w:hanging="360"/>
+      </w:pPr>
+      <w:rPr>
+        <w:rFonts w:ascii="Symbol" w:hAnsi="Symbol" w:hint="default"/>
+      </w:rPr>
+    </w:lvl>
+    <w:lvl w:ilvl="4" w:tplc="04090003" w:tentative="1">
+      <w:start w:val="1"/>
+      <w:numFmt w:val="bullet"/>
+      <w:lvlText w:val="o"/>
+      <w:lvlJc w:val="left"/>
+      <w:pPr>
+        <w:ind w:left="4680" w:hanging="360"/>
+      </w:pPr>
+      <w:rPr>
+        <w:rFonts w:ascii="Courier New" w:hAnsi="Courier New" w:cs="Courier New" w:hint="default"/>
+      </w:rPr>
+    </w:lvl>
+    <w:lvl w:ilvl="5" w:tplc="04090005" w:tentative="1">
+      <w:start w:val="1"/>
+      <w:numFmt w:val="bullet"/>
+      <w:lvlText w:val=""/>
+      <w:lvlJc w:val="left"/>
+      <w:pPr>
+        <w:ind w:left="5400" w:hanging="360"/>
+      </w:pPr>
+      <w:rPr>
+        <w:rFonts w:ascii="Wingdings" w:hAnsi="Wingdings" w:hint="default"/>
+      </w:rPr>
+    </w:lvl>
+    <w:lvl w:ilvl="6" w:tplc="04090001" w:tentative="1">
+      <w:start w:val="1"/>
+      <w:numFmt w:val="bullet"/>
+      <w:lvlText w:val=""/>
+      <w:lvlJc w:val="left"/>
+      <w:pPr>
+        <w:ind w:left="6120" w:hanging="360"/>
+      </w:pPr>
+      <w:rPr>
+        <w:rFonts w:ascii="Symbol" w:hAnsi="Symbol" w:hint="default"/>
+      </w:rPr>
+    </w:lvl>
+    <w:lvl w:ilvl="7" w:tplc="04090003" w:tentative="1">
+      <w:start w:val="1"/>
+      <w:numFmt w:val="bullet"/>
+      <w:lvlText w:val="o"/>
+      <w:lvlJc w:val="left"/>
+      <w:pPr>
+        <w:ind w:left="6840" w:hanging="360"/>
+      </w:pPr>
+      <w:rPr>
+        <w:rFonts w:ascii="Courier New" w:hAnsi="Courier New" w:cs="Courier New" w:hint="default"/>
+      </w:rPr>
+    </w:lvl>
+    <w:lvl w:ilvl="8" w:tplc="04090005" w:tentative="1">
+      <w:start w:val="1"/>
+      <w:numFmt w:val="bullet"/>
+      <w:lvlText w:val=""/>
+      <w:lvlJc w:val="left"/>
+      <w:pPr>
+        <w:ind w:left="7560" w:hanging="360"/>
+      </w:pPr>
+      <w:rPr>
+        <w:rFonts w:ascii="Wingdings" w:hAnsi="Wingdings" w:hint="default"/>
+      </w:rPr>
+    </w:lvl>
+  </w:abstractNum>
+  <w:abstractNum w:abstractNumId="7" w15:restartNumberingAfterBreak="0">
     <w:nsid w:val="650E0A79"/>
     <w:multiLevelType w:val="hybridMultilevel"/>
     <w:tmpl w:val="E1BA1F1A"/>
@@ -2077,7 +2783,7 @@
       </w:rPr>
     </w:lvl>
   </w:abstractNum>
-  <w:abstractNum w:abstractNumId="5" w15:restartNumberingAfterBreak="0">
+  <w:abstractNum w:abstractNumId="8" w15:restartNumberingAfterBreak="0">
     <w:nsid w:val="6ECA0D38"/>
     <w:multiLevelType w:val="hybridMultilevel"/>
     <w:tmpl w:val="991C49B8"/>
@@ -2191,31 +2897,31 @@
     </w:lvl>
   </w:abstractNum>
   <w:num w:numId="1">
-    <w:abstractNumId w:val="2"/>
+    <w:abstractNumId w:val="4"/>
   </w:num>
   <w:num w:numId="2">
-    <w:abstractNumId w:val="5"/>
+    <w:abstractNumId w:val="8"/>
   </w:num>
   <w:num w:numId="3">
-    <w:abstractNumId w:val="3"/>
-    <w:lvlOverride w:ilvl="0"/>
-    <w:lvlOverride w:ilvl="1"/>
-    <w:lvlOverride w:ilvl="2"/>
-    <w:lvlOverride w:ilvl="3"/>
-    <w:lvlOverride w:ilvl="4"/>
-    <w:lvlOverride w:ilvl="5"/>
-    <w:lvlOverride w:ilvl="6"/>
-    <w:lvlOverride w:ilvl="7"/>
-    <w:lvlOverride w:ilvl="8"/>
+    <w:abstractNumId w:val="5"/>
   </w:num>
   <w:num w:numId="4">
     <w:abstractNumId w:val="0"/>
   </w:num>
   <w:num w:numId="5">
-    <w:abstractNumId w:val="4"/>
+    <w:abstractNumId w:val="7"/>
   </w:num>
   <w:num w:numId="6">
+    <w:abstractNumId w:val="3"/>
+  </w:num>
+  <w:num w:numId="7">
     <w:abstractNumId w:val="1"/>
+  </w:num>
+  <w:num w:numId="8">
+    <w:abstractNumId w:val="6"/>
+  </w:num>
+  <w:num w:numId="9">
+    <w:abstractNumId w:val="2"/>
   </w:num>
 </w:numbering>
 </file>

</xml_diff>